<commit_message>
Improve English a bit
</commit_message>
<xml_diff>
--- a/article/mim2022/mine/Petunin-GSCCP2.docx
+++ b/article/mim2022/mine/Petunin-GSCCP2.docx
@@ -45,13 +45,8 @@
         <w:t xml:space="preserve"> </w:t>
       </w:r>
       <w:r>
-        <w:t xml:space="preserve">Stanislav </w:t>
-      </w:r>
-      <w:proofErr w:type="spellStart"/>
-      <w:r>
-        <w:t>Ukolov</w:t>
-      </w:r>
-      <w:proofErr w:type="spellEnd"/>
+        <w:t>Stanislav Ukolov</w:t>
+      </w:r>
       <w:r>
         <w:t>*</w:t>
       </w:r>
@@ -75,13 +70,8 @@
       <w:r>
         <w:t>**</w:t>
       </w:r>
-      <w:proofErr w:type="spellStart"/>
-      <w:r>
-        <w:t>Krasovsky</w:t>
-      </w:r>
-      <w:proofErr w:type="spellEnd"/>
-      <w:r>
-        <w:t xml:space="preserve"> Institute of Mathematics and Mechanics, Ekaterinburg, Russia</w:t>
+      <w:r>
+        <w:t>Krasovsky Institute of Mathematics and Mechanics, Ekaterinburg, Russia</w:t>
       </w:r>
     </w:p>
     <w:p>
@@ -132,13 +122,7 @@
         <w:t>tackle</w:t>
       </w:r>
       <w:r>
-        <w:t xml:space="preserve"> this problem.</w:t>
-      </w:r>
-      <w:r>
-        <w:t xml:space="preserve"> </w:t>
-      </w:r>
-      <w:r>
-        <w:t xml:space="preserve">This branch-and-bound algorithm, combined with the use of dynamic programming and a specialized heuristic solver, makes it possible to obtain optimal solutions for problems of small dimension in a relatively short time compared to known exact algorithms, as well as to find effective lower and upper bounds for the optimal solutions for large-scale problems. The conclusions are illustrated by solving </w:t>
+        <w:t xml:space="preserve"> this problem. This branch-and-bound algorithm, combined with the use of dynamic programming and a specialized heuristic solver, makes it possible to obtain optimal solutions for problems of small dimension in a relatively short time compared to known exact algorithms, as well as to find effective lower and upper bounds for the optimal solutions for large-scale problems. The conclusions are illustrated by solving </w:t>
       </w:r>
       <w:r>
         <w:t>several</w:t>
@@ -212,14 +196,8 @@
     <w:p>
       <w:pPr>
         <w:pStyle w:val="Section"/>
-        <w:rPr>
-          <w:lang w:val="ru-RU"/>
-        </w:rPr>
-      </w:pPr>
-      <w:r>
-        <w:rPr>
-          <w:lang w:val="ru-RU"/>
-        </w:rPr>
+      </w:pPr>
+      <w:r>
         <w:t xml:space="preserve">1. </w:t>
       </w:r>
       <w:r>
@@ -231,24 +209,28 @@
         <w:pStyle w:val="Text"/>
       </w:pPr>
       <w:r>
-        <w:t>As the main task in this paper, we consider the problem of routing the tool of CNC sheet cutting machines, known as the Cutting Path Problem or Tool Path Problem</w:t>
+        <w:t>Let us</w:t>
+      </w:r>
+      <w:r>
+        <w:t xml:space="preserve"> consider the problem of routing the tool of NC sheet cutting machines, known as the Cutting Path Problem or Tool Path Problem</w:t>
       </w:r>
       <w:r>
         <w:t xml:space="preserve">, see </w:t>
       </w:r>
-      <w:proofErr w:type="spellStart"/>
-      <w:r>
-        <w:t>Dewil</w:t>
-      </w:r>
-      <w:proofErr w:type="spellEnd"/>
-      <w:r>
-        <w:t xml:space="preserve"> et al. (2015a).</w:t>
+      <w:r>
+        <w:t>Dewil et al. (2015a).</w:t>
       </w:r>
       <w:r>
         <w:t xml:space="preserve"> </w:t>
       </w:r>
       <w:r>
-        <w:t xml:space="preserve">This problem occurs at the stage of development of control programs for the NC machine, which specify the tool path and </w:t>
+        <w:t xml:space="preserve">This problem occurs </w:t>
+      </w:r>
+      <w:r>
+        <w:t xml:space="preserve">during the </w:t>
+      </w:r>
+      <w:r>
+        <w:t xml:space="preserve">development of control programs for the NC machine, which specify the tool path and </w:t>
       </w:r>
       <w:r>
         <w:t>several</w:t>
@@ -272,7 +254,13 @@
         <w:t>parts</w:t>
       </w:r>
       <w:r>
-        <w:t xml:space="preserve"> of known shapes and sizes. The necessary data for the tool path </w:t>
+        <w:t xml:space="preserve"> of known shapes and sizes. The </w:t>
+      </w:r>
+      <w:r>
+        <w:t>input</w:t>
+      </w:r>
+      <w:r>
+        <w:t xml:space="preserve"> data for the tool path </w:t>
       </w:r>
       <w:r>
         <w:t>design for</w:t>
@@ -281,406 +269,828 @@
         <w:t xml:space="preserve"> NC machine </w:t>
       </w:r>
       <w:r>
-        <w:t>is defined by</w:t>
-      </w:r>
-      <w:r>
-        <w:t xml:space="preserve"> the information about the cutting maps developed at the stage of cutting design and gives rise to the task of irregular </w:t>
+        <w:t xml:space="preserve">is </w:t>
+      </w:r>
+      <w:r>
+        <w:t>calculated from</w:t>
+      </w:r>
+      <w:r>
+        <w:t xml:space="preserve"> the information about </w:t>
+      </w:r>
+      <w:r>
+        <w:t xml:space="preserve">positions of the parts to cut which in its turn is generated during the solution of </w:t>
+      </w:r>
+      <w:r>
+        <w:t xml:space="preserve">the </w:t>
+      </w:r>
+      <w:r>
+        <w:t>problem</w:t>
+      </w:r>
+      <w:r>
+        <w:t xml:space="preserve"> of irregular </w:t>
       </w:r>
       <w:r>
         <w:t>figure</w:t>
       </w:r>
       <w:r>
-        <w:t xml:space="preserve"> cutting of sheet material (the problem of "nesting")</w:t>
+        <w:t xml:space="preserve"> cutting of sheet material (</w:t>
+      </w:r>
+      <w:r>
+        <w:t xml:space="preserve">aka </w:t>
+      </w:r>
+      <w:r>
+        <w:t>"nesting")</w:t>
       </w:r>
       <w:r>
         <w:t xml:space="preserve">, see </w:t>
       </w:r>
-      <w:proofErr w:type="spellStart"/>
-      <w:r>
-        <w:t>Dowsland</w:t>
-      </w:r>
-      <w:proofErr w:type="spellEnd"/>
-      <w:r>
+      <w:r>
+        <w:t>Dowsland and Dowsland (1995)</w:t>
+      </w:r>
+      <w:r>
+        <w:t xml:space="preserve">. </w:t>
+      </w:r>
+      <w:r>
+        <w:t>From the point of view of geometric optimization, this problem belongs to the class of Cutting &amp; Packing problems</w:t>
+      </w:r>
+      <w:r>
+        <w:t xml:space="preserve">, see </w:t>
+      </w:r>
+      <w:r>
+        <w:t>Alvarez-Valdes et al. (2018)</w:t>
+      </w:r>
+      <w:r>
+        <w:t>.</w:t>
+      </w:r>
+      <w:r>
+        <w:t xml:space="preserve"> </w:t>
+      </w:r>
+      <w:r>
+        <w:t>P</w:t>
+      </w:r>
+      <w:r>
+        <w:t>olynomial complexity solving algorithms are not known</w:t>
+      </w:r>
+      <w:r>
+        <w:t xml:space="preserve"> </w:t>
+      </w:r>
+      <w:r>
+        <w:t xml:space="preserve">to exist for those problems, as well as </w:t>
+      </w:r>
+      <w:r>
+        <w:t>for route optimization</w:t>
+      </w:r>
+      <w:r>
+        <w:t xml:space="preserve"> ones</w:t>
+      </w:r>
+      <w:r>
+        <w:t>.</w:t>
+      </w:r>
+      <w:r>
+        <w:t xml:space="preserve"> </w:t>
+      </w:r>
+    </w:p>
+    <w:p>
+      <w:pPr>
+        <w:pStyle w:val="Text"/>
+      </w:pPr>
+      <w:r>
+        <w:t>Among modern researchers of the Cutting Path Problem, one should single out R.</w:t>
+      </w:r>
+      <w:r>
+        <w:t xml:space="preserve"> </w:t>
+      </w:r>
+      <w:r>
+        <w:t>Dewil and his colleagues</w:t>
+      </w:r>
+      <w:r>
+        <w:t xml:space="preserve">, see </w:t>
+      </w:r>
+      <w:r>
+        <w:t>Dewil et al. (2015a, 2016, 2015b).</w:t>
+      </w:r>
+      <w:r>
+        <w:t xml:space="preserve"> </w:t>
+      </w:r>
+      <w:r>
+        <w:t>In the</w:t>
+      </w:r>
+      <w:r>
+        <w:t>ir</w:t>
+      </w:r>
+      <w:r>
+        <w:t xml:space="preserve"> </w:t>
+      </w:r>
+      <w:r>
+        <w:t>writings</w:t>
+      </w:r>
+      <w:r>
+        <w:t>, an attempt to link the features of laser cutting with routing algorithms</w:t>
+      </w:r>
+      <w:r>
+        <w:t xml:space="preserve"> </w:t>
+      </w:r>
+      <w:r>
+        <w:t>is made</w:t>
+      </w:r>
+      <w:r>
+        <w:t>.</w:t>
+      </w:r>
+      <w:r>
+        <w:t xml:space="preserve"> </w:t>
+      </w:r>
+      <w:r>
+        <w:t>In Dewil et al. (2016) an overview of routing algorithms related to figure sheet cutting on NC machines is given.</w:t>
+      </w:r>
+      <w:r>
+        <w:t xml:space="preserve"> </w:t>
+      </w:r>
+      <w:r>
+        <w:t xml:space="preserve">The authors classify the existing routing literature into six classes of problems: the continuous cutting problem (CCP), the </w:t>
+      </w:r>
+      <w:r>
+        <w:t>endpoint</w:t>
+      </w:r>
+      <w:r>
+        <w:t xml:space="preserve"> cutting problem (ECP), the intermittent cutting problem (ICP), the polygon traversal problem (TPP), the traveling salesman problem (TSP), and the generalized traveling salesman </w:t>
+      </w:r>
+      <w:r>
+        <w:t xml:space="preserve">problem </w:t>
+      </w:r>
+      <w:r>
+        <w:t>(GTSP).</w:t>
+      </w:r>
+      <w:r>
+        <w:t xml:space="preserve"> </w:t>
+      </w:r>
+      <w:r>
+        <w:t>All the listed classes of problems, except CCP, use discrete mathematical models.</w:t>
+      </w:r>
+      <w:r>
+        <w:t xml:space="preserve"> </w:t>
+      </w:r>
+      <w:r>
+        <w:t xml:space="preserve">The </w:t>
+      </w:r>
+      <w:r>
+        <w:t xml:space="preserve">most general case of </w:t>
+      </w:r>
+      <w:r>
+        <w:t xml:space="preserve">routing problem </w:t>
+      </w:r>
+      <w:r>
+        <w:t xml:space="preserve">is in fact </w:t>
+      </w:r>
+      <w:r>
+        <w:t xml:space="preserve">ICP. However, the literature on </w:t>
+      </w:r>
+      <w:r>
+        <w:t>the latter</w:t>
+      </w:r>
+      <w:r>
+        <w:t xml:space="preserve"> is very scarce, and most scientific articles are </w:t>
+      </w:r>
+      <w:r>
+        <w:t>devoted</w:t>
+      </w:r>
+      <w:r>
+        <w:t xml:space="preserve"> to problems of other classes.</w:t>
+      </w:r>
+    </w:p>
+    <w:p>
+      <w:pPr>
+        <w:pStyle w:val="1"/>
+        <w:rPr>
+          <w:lang w:val="en-US"/>
+        </w:rPr>
+      </w:pPr>
+      <w:r>
+        <w:rPr>
+          <w:lang w:val="en-US"/>
+        </w:rPr>
+        <w:t xml:space="preserve">2. </w:t>
+      </w:r>
+      <w:r>
+        <w:rPr>
+          <w:lang w:val="en-US"/>
+        </w:rPr>
+        <w:t>GSCCP</w:t>
+      </w:r>
+      <w:r>
+        <w:rPr>
+          <w:lang w:val="en-US"/>
+        </w:rPr>
+        <w:t xml:space="preserve"> </w:t>
+      </w:r>
+      <w:r>
+        <w:rPr>
+          <w:lang w:val="en-US"/>
+        </w:rPr>
+        <w:t>model</w:t>
+      </w:r>
+    </w:p>
+    <w:p>
+      <w:pPr>
+        <w:pStyle w:val="Text"/>
+        <w:rPr>
+          <w:lang w:val="es-ES"/>
+        </w:rPr>
+      </w:pPr>
+      <w:r>
+        <w:rPr>
+          <w:lang w:val="es-ES"/>
+        </w:rPr>
+        <w:t xml:space="preserve">In Petunin (2019), based on the introduced concepts of </w:t>
+      </w:r>
+      <w:r>
+        <w:rPr>
+          <w:lang w:val="es-ES"/>
+        </w:rPr>
+        <w:t>“</w:t>
+      </w:r>
+      <w:r>
+        <w:rPr>
+          <w:lang w:val="es-ES"/>
+        </w:rPr>
+        <w:t>cutting segment</w:t>
+      </w:r>
+      <w:r>
+        <w:rPr>
+          <w:lang w:val="es-ES"/>
+        </w:rPr>
+        <w:t>”</w:t>
+      </w:r>
+      <w:r>
+        <w:rPr>
+          <w:lang w:val="es-ES"/>
+        </w:rPr>
         <w:t xml:space="preserve"> and </w:t>
       </w:r>
-      <w:proofErr w:type="spellStart"/>
-      <w:r>
-        <w:t>Dowsland</w:t>
-      </w:r>
-      <w:proofErr w:type="spellEnd"/>
-      <w:r>
-        <w:t xml:space="preserve"> (1995)</w:t>
-      </w:r>
-      <w:r>
+      <w:r>
+        <w:rPr>
+          <w:lang w:val="es-ES"/>
+        </w:rPr>
+        <w:t>“</w:t>
+      </w:r>
+      <w:r>
+        <w:rPr>
+          <w:lang w:val="es-ES"/>
+        </w:rPr>
+        <w:t>basic cutting segment</w:t>
+      </w:r>
+      <w:r>
+        <w:rPr>
+          <w:lang w:val="es-ES"/>
+        </w:rPr>
+        <w:t>”</w:t>
+      </w:r>
+      <w:r>
+        <w:rPr>
+          <w:lang w:val="es-ES"/>
+        </w:rPr>
+        <w:t xml:space="preserve">, </w:t>
+      </w:r>
+      <w:r>
+        <w:rPr>
+          <w:lang w:val="es-ES"/>
+        </w:rPr>
+        <w:t xml:space="preserve">the opportunity was presented </w:t>
+      </w:r>
+      <w:r>
+        <w:rPr>
+          <w:lang w:val="es-ES"/>
+        </w:rPr>
+        <w:t>to distinguish a fairly wide subclass of tasks in the ICP class, which are reduced to the CCP and GTSP classes.</w:t>
+      </w:r>
+      <w:r>
+        <w:rPr>
+          <w:lang w:val="es-ES"/>
+        </w:rPr>
+        <w:t xml:space="preserve"> </w:t>
+      </w:r>
+      <w:r>
+        <w:rPr>
+          <w:lang w:val="es-ES"/>
+        </w:rPr>
+        <w:t>T</w:t>
+      </w:r>
+      <w:r>
+        <w:rPr>
+          <w:lang w:val="es-ES"/>
+        </w:rPr>
+        <w:t>his new</w:t>
+      </w:r>
+      <w:r>
+        <w:rPr>
+          <w:lang w:val="es-ES"/>
+        </w:rPr>
+        <w:t xml:space="preserve"> class </w:t>
+      </w:r>
+      <w:r>
+        <w:rPr>
+          <w:lang w:val="es-ES"/>
+        </w:rPr>
+        <w:t>wa</w:t>
+      </w:r>
+      <w:r>
+        <w:rPr>
+          <w:lang w:val="es-ES"/>
+        </w:rPr>
+        <w:t>s called Generalized Segment Continuous Cutting Problem (GSCCP).</w:t>
+      </w:r>
+      <w:r>
+        <w:rPr>
+          <w:lang w:val="es-ES"/>
+        </w:rPr>
+        <w:t xml:space="preserve"> </w:t>
+      </w:r>
+      <w:r>
+        <w:rPr>
+          <w:lang w:val="es-ES"/>
+        </w:rPr>
+        <w:t>New</w:t>
+      </w:r>
+      <w:r>
+        <w:rPr>
+          <w:lang w:val="es-ES"/>
+        </w:rPr>
+        <w:t xml:space="preserve"> concept made it possible, in particular, to solve problems of different classes, </w:t>
+      </w:r>
+      <w:r>
+        <w:rPr>
+          <w:lang w:val="es-ES"/>
+        </w:rPr>
+        <w:t>applying</w:t>
+      </w:r>
+      <w:r>
+        <w:rPr>
+          <w:lang w:val="es-ES"/>
+        </w:rPr>
+        <w:t xml:space="preserve"> different cutting techniques within the same route. The cutting segment here means the tool path between the </w:t>
+      </w:r>
+      <w:r>
+        <w:rPr>
+          <w:lang w:val="es-ES"/>
+        </w:rPr>
+        <w:t>pierce</w:t>
+      </w:r>
+      <w:r>
+        <w:rPr>
+          <w:lang w:val="es-ES"/>
+        </w:rPr>
+        <w:t xml:space="preserve"> point and the corresponding tool off point, and the base segment is the part of the cutting segment without the initial part of the path between the </w:t>
+      </w:r>
+      <w:r>
+        <w:rPr>
+          <w:lang w:val="es-ES"/>
+        </w:rPr>
+        <w:t>pierce</w:t>
+      </w:r>
+      <w:r>
+        <w:rPr>
+          <w:lang w:val="es-ES"/>
+        </w:rPr>
+        <w:t xml:space="preserve"> point and the tool entry point into the contour</w:t>
+      </w:r>
+      <w:r>
+        <w:rPr>
+          <w:lang w:val="es-ES"/>
+        </w:rPr>
+        <w:t xml:space="preserve"> (lead-in)</w:t>
+      </w:r>
+      <w:r>
+        <w:rPr>
+          <w:lang w:val="es-ES"/>
+        </w:rPr>
+        <w:t xml:space="preserve">, and the end part between the exit point from the contour and the </w:t>
+      </w:r>
+      <w:r>
+        <w:rPr>
+          <w:lang w:val="es-ES"/>
+        </w:rPr>
+        <w:t xml:space="preserve">tool </w:t>
+      </w:r>
+      <w:r>
+        <w:rPr>
+          <w:lang w:val="es-ES"/>
+        </w:rPr>
+        <w:t>turning off point</w:t>
+      </w:r>
+      <w:r>
+        <w:rPr>
+          <w:lang w:val="es-ES"/>
+        </w:rPr>
+        <w:t xml:space="preserve"> (lead-out)</w:t>
+      </w:r>
+      <w:r>
+        <w:rPr>
+          <w:lang w:val="es-ES"/>
+        </w:rPr>
+        <w:t>.</w:t>
+      </w:r>
+      <w:r>
+        <w:rPr>
+          <w:lang w:val="es-ES"/>
+        </w:rPr>
+        <w:t xml:space="preserve"> </w:t>
+      </w:r>
+    </w:p>
+    <w:p>
+      <w:pPr>
+        <w:pStyle w:val="Text"/>
+        <w:rPr>
+          <w:lang w:val="es-ES"/>
+        </w:rPr>
+      </w:pPr>
+      <w:r>
+        <w:rPr>
+          <w:lang w:val="es-ES"/>
+        </w:rPr>
+        <w:t xml:space="preserve">Note that the </w:t>
+      </w:r>
+      <w:r>
+        <w:rPr>
+          <w:lang w:val="es-ES"/>
+        </w:rPr>
+        <w:t>problem</w:t>
+      </w:r>
+      <w:r>
+        <w:rPr>
+          <w:lang w:val="es-ES"/>
+        </w:rPr>
+        <w:t xml:space="preserve"> of </w:t>
+      </w:r>
+      <w:r>
+        <w:rPr>
+          <w:lang w:val="es-ES"/>
+        </w:rPr>
+        <w:t xml:space="preserve">toolpath </w:t>
+      </w:r>
+      <w:r>
+        <w:rPr>
+          <w:lang w:val="es-ES"/>
+        </w:rPr>
+        <w:t xml:space="preserve">routing </w:t>
+      </w:r>
+      <w:r>
+        <w:rPr>
+          <w:lang w:val="es-ES"/>
+        </w:rPr>
+        <w:t xml:space="preserve">for </w:t>
+      </w:r>
+      <w:r>
+        <w:rPr>
+          <w:lang w:val="es-ES"/>
+        </w:rPr>
+        <w:t xml:space="preserve">sheet cutting machines involve the imposition of mandatory restrictions on the </w:t>
+      </w:r>
+      <w:r>
+        <w:rPr>
+          <w:lang w:val="es-ES"/>
+        </w:rPr>
+        <w:t xml:space="preserve">feasible </w:t>
+      </w:r>
+      <w:r>
+        <w:rPr>
+          <w:lang w:val="es-ES"/>
+        </w:rPr>
+        <w:t>solution</w:t>
+      </w:r>
+      <w:r>
+        <w:rPr>
+          <w:lang w:val="es-ES"/>
+        </w:rPr>
+        <w:t>, so-called precedence c</w:t>
+      </w:r>
+      <w:r>
+        <w:rPr>
+          <w:lang w:val="es-ES"/>
+        </w:rPr>
+        <w:t>onstraints</w:t>
+      </w:r>
+      <w:r>
+        <w:rPr>
+          <w:lang w:val="es-ES"/>
+        </w:rPr>
+        <w:t xml:space="preserve">, which are caused by the technological features of sheet cutting. These </w:t>
+      </w:r>
+      <w:r>
+        <w:rPr>
+          <w:lang w:val="es-ES"/>
+        </w:rPr>
+        <w:t>constraints</w:t>
+      </w:r>
+      <w:r>
+        <w:rPr>
+          <w:lang w:val="es-ES"/>
+        </w:rPr>
+        <w:t xml:space="preserve"> very often make it possible to significantly reduce the computational complexity of the problem </w:t>
+      </w:r>
+      <w:r>
+        <w:rPr>
+          <w:lang w:val="es-ES"/>
+        </w:rPr>
+        <w:t>to</w:t>
+      </w:r>
+      <w:r>
+        <w:rPr>
+          <w:lang w:val="es-ES"/>
+        </w:rPr>
+        <w:t xml:space="preserve"> solve.</w:t>
+      </w:r>
+      <w:r>
+        <w:rPr>
+          <w:lang w:val="es-ES"/>
+        </w:rPr>
+        <w:t xml:space="preserve"> </w:t>
+      </w:r>
+    </w:p>
+    <w:p>
+      <w:pPr>
+        <w:pStyle w:val="2"/>
+      </w:pPr>
+      <w:r>
+        <w:t>2.1. Algorihtms used</w:t>
+      </w:r>
+    </w:p>
+    <w:p>
+      <w:pPr>
+        <w:pStyle w:val="Text"/>
+        <w:rPr>
+          <w:lang w:val="es-ES"/>
+        </w:rPr>
+      </w:pPr>
+      <w:r>
+        <w:rPr>
+          <w:lang w:val="es-ES"/>
+        </w:rPr>
+        <w:t>As far as</w:t>
+      </w:r>
+      <w:r>
+        <w:rPr>
+          <w:lang w:val="es-ES"/>
+        </w:rPr>
+        <w:t xml:space="preserve"> problems of small dimension</w:t>
+      </w:r>
+      <w:r>
+        <w:rPr>
+          <w:lang w:val="es-ES"/>
+        </w:rPr>
+        <w:t xml:space="preserve"> are considered</w:t>
+      </w:r>
+      <w:r>
+        <w:rPr>
+          <w:lang w:val="es-ES"/>
+        </w:rPr>
+        <w:t>, it is possible to use exact algorithms</w:t>
+      </w:r>
+      <w:r>
+        <w:rPr>
+          <w:lang w:val="es-ES"/>
+        </w:rPr>
+        <w:t xml:space="preserve">, see </w:t>
+      </w:r>
+      <w:r>
+        <w:rPr>
+          <w:lang w:val="es-ES"/>
+        </w:rPr>
+        <w:t>Chentsov et al. (2018)</w:t>
+      </w:r>
+      <w:r>
+        <w:rPr>
+          <w:lang w:val="es-ES"/>
+        </w:rPr>
+        <w:t xml:space="preserve"> for example. </w:t>
+      </w:r>
+      <w:r>
+        <w:rPr>
+          <w:lang w:val="es-ES"/>
+        </w:rPr>
+        <w:t>The algorithm, hereinafter referred to as DP, uses the Bellman scheme of dynamic programming</w:t>
+      </w:r>
+      <w:r>
+        <w:rPr>
+          <w:lang w:val="es-ES"/>
+        </w:rPr>
         <w:t xml:space="preserve">. </w:t>
       </w:r>
       <w:r>
-        <w:t>From the point of view of geometric optimization, this problem belongs to the class of Cutting &amp; Packing problems</w:t>
-      </w:r>
-      <w:r>
-        <w:t xml:space="preserve">, see </w:t>
-      </w:r>
-      <w:r>
-        <w:t>Alvarez-Valdes et al. (2018), for which, like for route optimization problems, polynomial complexity solving algorithms are not known.</w:t>
-      </w:r>
-      <w:r>
+        <w:rPr>
+          <w:lang w:val="es-ES"/>
+        </w:rPr>
+        <w:t xml:space="preserve">The </w:t>
+      </w:r>
+      <w:r>
+        <w:rPr>
+          <w:lang w:val="es-ES"/>
+        </w:rPr>
+        <w:t xml:space="preserve">tool </w:t>
+      </w:r>
+      <w:r>
+        <w:rPr>
+          <w:lang w:val="es-ES"/>
+        </w:rPr>
+        <w:t xml:space="preserve">path is optimized in reverse order, starting from the end, which allows, among other things, to select the optimal position of the starting point of the </w:t>
+      </w:r>
+      <w:r>
+        <w:rPr>
+          <w:lang w:val="es-ES"/>
+        </w:rPr>
+        <w:t xml:space="preserve">tool </w:t>
+      </w:r>
+      <w:r>
+        <w:rPr>
+          <w:lang w:val="es-ES"/>
+        </w:rPr>
+        <w:t>path.</w:t>
+      </w:r>
+      <w:r>
+        <w:rPr>
+          <w:lang w:val="es-ES"/>
+        </w:rPr>
+        <w:t xml:space="preserve"> This algorithm </w:t>
+      </w:r>
+      <w:r>
+        <w:t>is proven to find optimal solution for problem instances below 33 contours</w:t>
+      </w:r>
+      <w:r>
+        <w:t>.</w:t>
+      </w:r>
+    </w:p>
+    <w:p>
+      <w:pPr>
+        <w:pStyle w:val="Text"/>
+        <w:rPr>
+          <w:lang w:val="es-ES"/>
+        </w:rPr>
+      </w:pPr>
+      <w:r>
+        <w:rPr>
+          <w:lang w:val="es-ES"/>
+        </w:rPr>
+        <w:lastRenderedPageBreak/>
+        <w:t xml:space="preserve">The papers Khachay et al. (2020, 2021) describe new algorithms focused on discrete optimization problems in the form of a generalized traveling salesman problem with </w:t>
+      </w:r>
+      <w:r>
+        <w:rPr>
+          <w:lang w:val="es-ES"/>
+        </w:rPr>
+        <w:t>precedence</w:t>
+      </w:r>
+      <w:r>
+        <w:rPr>
+          <w:lang w:val="es-ES"/>
+        </w:rPr>
+        <w:t xml:space="preserve"> constraints</w:t>
+      </w:r>
+      <w:r>
+        <w:rPr>
+          <w:lang w:val="es-ES"/>
+        </w:rPr>
         <w:t xml:space="preserve"> </w:t>
       </w:r>
+      <w:r>
+        <w:rPr>
+          <w:lang w:val="es-ES"/>
+        </w:rPr>
+        <w:t>(PCGTSP).</w:t>
+      </w:r>
+      <w:r>
+        <w:rPr>
+          <w:lang w:val="es-ES"/>
+        </w:rPr>
+        <w:t xml:space="preserve"> </w:t>
+      </w:r>
+      <w:r>
+        <w:rPr>
+          <w:lang w:val="es-ES"/>
+        </w:rPr>
+        <w:t xml:space="preserve">These algorithms are based on </w:t>
+      </w:r>
+      <w:r>
+        <w:rPr>
+          <w:lang w:val="es-ES"/>
+        </w:rPr>
+        <w:t xml:space="preserve">some ideas from </w:t>
+      </w:r>
+      <w:r>
+        <w:rPr>
+          <w:lang w:val="es-ES"/>
+        </w:rPr>
+        <w:t>Salman et al. (2020)</w:t>
+      </w:r>
+      <w:r>
+        <w:rPr>
+          <w:lang w:val="es-ES"/>
+        </w:rPr>
+        <w:t xml:space="preserve">, </w:t>
+      </w:r>
+      <w:r>
+        <w:rPr>
+          <w:lang w:val="es-ES"/>
+        </w:rPr>
+        <w:t>the branch and bound method in combination with the use of the dynamic programming apparatus</w:t>
+      </w:r>
+      <w:r>
+        <w:rPr>
+          <w:lang w:val="es-ES"/>
+        </w:rPr>
+        <w:t xml:space="preserve"> using (in contrast with DP algorithm above) Held-Karp scheme. </w:t>
+      </w:r>
     </w:p>
     <w:p>
       <w:pPr>
         <w:pStyle w:val="Text"/>
       </w:pPr>
       <w:r>
-        <w:t>Among modern researchers of the Cutting Path Problem, one should single out R.</w:t>
+        <w:rPr>
+          <w:lang w:val="es-ES"/>
+        </w:rPr>
+        <w:t xml:space="preserve">The route is optimized in the forward direction, starting from a fixed </w:t>
+      </w:r>
+      <w:r>
+        <w:rPr>
+          <w:lang w:val="es-ES"/>
+        </w:rPr>
+        <w:t>initial</w:t>
+      </w:r>
+      <w:r>
+        <w:rPr>
+          <w:lang w:val="es-ES"/>
+        </w:rPr>
+        <w:t xml:space="preserve"> point</w:t>
+      </w:r>
+      <w:r>
+        <w:rPr>
+          <w:lang w:val="es-ES"/>
+        </w:rPr>
+        <w:t>. The route is split into prefix and the tail. The traversal order of the former is fixed, so optimal path along the prefix can be easily found with regular dynamic programming approach.</w:t>
+      </w:r>
+      <w:r>
+        <w:rPr>
+          <w:lang w:val="es-ES"/>
+        </w:rPr>
+        <w:t xml:space="preserve"> The tail is used to construct the instance of PCGTSP problem of the smaller size, and the lower bound for its solution is estimated by triple relaxation: 1) partial elimination of precedence constraint, 2) converting GTSP to regular TSP and 3) converting TSP to</w:t>
       </w:r>
       <w:r>
         <w:t xml:space="preserve"> </w:t>
       </w:r>
-      <w:proofErr w:type="spellStart"/>
-      <w:r>
-        <w:t>Dewil</w:t>
-      </w:r>
-      <w:proofErr w:type="spellEnd"/>
-      <w:r>
-        <w:t xml:space="preserve"> and his colleagues</w:t>
-      </w:r>
-      <w:r>
-        <w:t xml:space="preserve">, see </w:t>
-      </w:r>
-      <w:proofErr w:type="spellStart"/>
-      <w:r>
-        <w:t>Dewil</w:t>
-      </w:r>
-      <w:proofErr w:type="spellEnd"/>
-      <w:r>
-        <w:t xml:space="preserve"> et al. (2015a, 2016, 2015b)</w:t>
-      </w:r>
-      <w:r>
-        <w:t>.</w:t>
-      </w:r>
-      <w:r>
-        <w:t xml:space="preserve"> </w:t>
-      </w:r>
-      <w:r>
-        <w:t>In these works, an attempt is made to link the features of laser cutting with routing algorithms.</w:t>
-      </w:r>
-      <w:r>
-        <w:t xml:space="preserve"> </w:t>
-      </w:r>
-      <w:r>
-        <w:t xml:space="preserve">In </w:t>
-      </w:r>
-      <w:proofErr w:type="spellStart"/>
-      <w:r>
-        <w:t>Dewil</w:t>
-      </w:r>
-      <w:proofErr w:type="spellEnd"/>
-      <w:r>
-        <w:t xml:space="preserve"> et al. (2016) an overview of routing algorithms related to figure sheet cutting on NC machines is given.</w:t>
-      </w:r>
-      <w:r>
-        <w:t xml:space="preserve"> </w:t>
-      </w:r>
-      <w:r>
-        <w:t xml:space="preserve">The authors classify the existing routing literature into six classes of problems: the continuous cutting problem (CCP), the </w:t>
-      </w:r>
-      <w:r>
-        <w:t>endpoint</w:t>
-      </w:r>
-      <w:r>
-        <w:t xml:space="preserve"> cutting problem (ECP), the intermittent cutting problem (ICP), the polygon traversal problem (TPP), the traveling salesman problem (TSP), and the generalized problem traveling salesman (GTSP).</w:t>
-      </w:r>
-      <w:r>
-        <w:t xml:space="preserve"> </w:t>
-      </w:r>
-      <w:r>
-        <w:t>All the listed classes of problems, except CCP, use discrete mathematical models.</w:t>
-      </w:r>
-      <w:r>
-        <w:t xml:space="preserve"> </w:t>
-      </w:r>
-      <w:r>
-        <w:t xml:space="preserve">The routing problem in the general case of cutting can be considered as ICP. However, the literature on ICP is very scarce, and most </w:t>
-      </w:r>
-      <w:r>
-        <w:t>scientific articles are limited to solving problems of other classes.</w:t>
-      </w:r>
-    </w:p>
-    <w:p>
-      <w:pPr>
-        <w:pStyle w:val="1"/>
-        <w:rPr>
-          <w:lang w:val="en-US"/>
-        </w:rPr>
-      </w:pPr>
-      <w:r>
-        <w:rPr>
-          <w:lang w:val="en-US"/>
-        </w:rPr>
-        <w:t xml:space="preserve">2. </w:t>
-      </w:r>
-      <w:r>
-        <w:rPr>
-          <w:lang w:val="en-US"/>
-        </w:rPr>
-        <w:t>GSCCP</w:t>
-      </w:r>
-      <w:r>
-        <w:rPr>
-          <w:lang w:val="en-US"/>
-        </w:rPr>
-        <w:t xml:space="preserve"> </w:t>
-      </w:r>
-      <w:r>
-        <w:rPr>
-          <w:lang w:val="en-US"/>
-        </w:rPr>
-        <w:t>model</w:t>
+      <w:r>
+        <w:t xml:space="preserve">Assignment Problem or </w:t>
+      </w:r>
+      <w:r>
+        <w:t>Minimal Spanning Arborescence</w:t>
+      </w:r>
+      <w:r>
+        <w:t xml:space="preserve"> Problem, since both can be solved in polynomial time. In some rare cases TSP problem can be solved directly on the step 3.</w:t>
       </w:r>
     </w:p>
     <w:p>
       <w:pPr>
         <w:pStyle w:val="Text"/>
-        <w:rPr>
-          <w:lang w:val="es-ES"/>
-        </w:rPr>
-      </w:pPr>
-      <w:r>
-        <w:rPr>
-          <w:lang w:val="es-ES"/>
-        </w:rPr>
-        <w:t xml:space="preserve">In Petunin (2019), based on the introduced concepts of </w:t>
-      </w:r>
-      <w:r>
-        <w:rPr>
-          <w:lang w:val="es-ES"/>
-        </w:rPr>
-        <w:t>“</w:t>
-      </w:r>
-      <w:r>
-        <w:rPr>
-          <w:lang w:val="es-ES"/>
-        </w:rPr>
-        <w:t>cutting segment</w:t>
-      </w:r>
-      <w:r>
-        <w:rPr>
-          <w:lang w:val="es-ES"/>
-        </w:rPr>
-        <w:t>”</w:t>
-      </w:r>
-      <w:r>
-        <w:rPr>
-          <w:lang w:val="es-ES"/>
-        </w:rPr>
-        <w:t xml:space="preserve"> and </w:t>
-      </w:r>
-      <w:r>
-        <w:rPr>
-          <w:lang w:val="es-ES"/>
-        </w:rPr>
-        <w:t>“</w:t>
-      </w:r>
-      <w:r>
-        <w:rPr>
-          <w:lang w:val="es-ES"/>
-        </w:rPr>
-        <w:t>basic cutting segment</w:t>
-      </w:r>
-      <w:r>
-        <w:rPr>
-          <w:lang w:val="es-ES"/>
-        </w:rPr>
-        <w:t>”</w:t>
-      </w:r>
-      <w:r>
-        <w:rPr>
-          <w:lang w:val="es-ES"/>
-        </w:rPr>
-        <w:t>, it was possible to distinguish a fairly wide subclass of tasks in the ICP class, which are reduced to the CCP and GTSP classes.</w:t>
-      </w:r>
-      <w:r>
-        <w:rPr>
-          <w:lang w:val="es-ES"/>
-        </w:rPr>
-        <w:t xml:space="preserve"> </w:t>
-      </w:r>
-      <w:r>
-        <w:rPr>
-          <w:lang w:val="es-ES"/>
-        </w:rPr>
-        <w:t>The class is called Generalized Segment Continuous Cutting Problem (GSCCP).</w:t>
-      </w:r>
-      <w:r>
-        <w:rPr>
-          <w:lang w:val="es-ES"/>
-        </w:rPr>
-        <w:t xml:space="preserve"> </w:t>
-      </w:r>
-      <w:r>
-        <w:rPr>
-          <w:lang w:val="es-ES"/>
-        </w:rPr>
-        <w:t xml:space="preserve">This concept made it possible, in particular, to solve problems of different classes, in which it is possible to use different cutting techniques within the same route. The cutting segment here means the tool path between the </w:t>
-      </w:r>
-      <w:r>
-        <w:rPr>
-          <w:lang w:val="es-ES"/>
-        </w:rPr>
-        <w:t>pierce</w:t>
-      </w:r>
-      <w:r>
-        <w:rPr>
-          <w:lang w:val="es-ES"/>
-        </w:rPr>
-        <w:t xml:space="preserve"> point and the corresponding tool off point, and the base segment is the part of the cutting segment without the initial part of the path between the </w:t>
-      </w:r>
-      <w:r>
-        <w:rPr>
-          <w:lang w:val="es-ES"/>
-        </w:rPr>
-        <w:t>pierce</w:t>
-      </w:r>
-      <w:r>
-        <w:rPr>
-          <w:lang w:val="es-ES"/>
-        </w:rPr>
-        <w:t xml:space="preserve"> point and the tool entry point into the contour</w:t>
-      </w:r>
-      <w:r>
-        <w:rPr>
-          <w:lang w:val="es-ES"/>
-        </w:rPr>
-        <w:t xml:space="preserve"> (lead-in)</w:t>
-      </w:r>
-      <w:r>
-        <w:rPr>
-          <w:lang w:val="es-ES"/>
-        </w:rPr>
-        <w:t xml:space="preserve">, and the end part between the exit point from the contour and the </w:t>
-      </w:r>
-      <w:r>
-        <w:rPr>
-          <w:lang w:val="es-ES"/>
-        </w:rPr>
-        <w:t xml:space="preserve">tool </w:t>
-      </w:r>
-      <w:r>
-        <w:rPr>
-          <w:lang w:val="es-ES"/>
-        </w:rPr>
-        <w:t>turning off point</w:t>
-      </w:r>
-      <w:r>
-        <w:rPr>
-          <w:lang w:val="es-ES"/>
-        </w:rPr>
-        <w:t xml:space="preserve"> (lead-out)</w:t>
-      </w:r>
-      <w:r>
-        <w:rPr>
-          <w:lang w:val="es-ES"/>
-        </w:rPr>
-        <w:t>.</w:t>
-      </w:r>
-      <w:r>
-        <w:rPr>
-          <w:lang w:val="es-ES"/>
-        </w:rPr>
-        <w:t xml:space="preserve"> </w:t>
+      </w:pPr>
+      <w:r>
+        <w:t xml:space="preserve">Having two estimates for the prefix path and all the paths induced by the tail, their sum gives us a lower bound for solution of original PCGTSP problem. </w:t>
+      </w:r>
+      <w:r>
+        <w:t xml:space="preserve">This </w:t>
+      </w:r>
+      <w:r>
+        <w:t>score</w:t>
+      </w:r>
+      <w:r>
+        <w:t xml:space="preserve"> gradually improves as the prefix lengthen</w:t>
+      </w:r>
+      <w:r>
+        <w:t>s, so the search tree is traversed in the depth-first order.</w:t>
       </w:r>
     </w:p>
     <w:p>
       <w:pPr>
         <w:pStyle w:val="Text"/>
-        <w:rPr>
-          <w:lang w:val="es-ES"/>
-        </w:rPr>
-      </w:pPr>
-      <w:r>
-        <w:rPr>
-          <w:lang w:val="es-ES"/>
-        </w:rPr>
-        <w:t xml:space="preserve">Note that the </w:t>
-      </w:r>
-      <w:r>
-        <w:rPr>
-          <w:lang w:val="es-ES"/>
-        </w:rPr>
-        <w:t>problem</w:t>
-      </w:r>
-      <w:r>
-        <w:rPr>
-          <w:lang w:val="es-ES"/>
-        </w:rPr>
-        <w:t xml:space="preserve"> of </w:t>
-      </w:r>
-      <w:r>
-        <w:rPr>
-          <w:lang w:val="es-ES"/>
-        </w:rPr>
-        <w:t xml:space="preserve">toolpath </w:t>
-      </w:r>
-      <w:r>
-        <w:rPr>
-          <w:lang w:val="es-ES"/>
-        </w:rPr>
-        <w:t xml:space="preserve">routing </w:t>
-      </w:r>
-      <w:r>
-        <w:rPr>
-          <w:lang w:val="es-ES"/>
-        </w:rPr>
-        <w:t xml:space="preserve">for </w:t>
-      </w:r>
-      <w:r>
-        <w:rPr>
-          <w:lang w:val="es-ES"/>
-        </w:rPr>
-        <w:t>sheet cutting machines involve the imposition of mandatory restrictions on the the task</w:t>
-      </w:r>
-      <w:r>
-        <w:rPr>
-          <w:lang w:val="es-ES"/>
-        </w:rPr>
-        <w:t xml:space="preserve"> solution</w:t>
-      </w:r>
-      <w:r>
-        <w:rPr>
-          <w:lang w:val="es-ES"/>
-        </w:rPr>
-        <w:t>, the so-called. precedence c</w:t>
-      </w:r>
-      <w:r>
-        <w:rPr>
-          <w:lang w:val="es-ES"/>
-        </w:rPr>
-        <w:t>onstraints</w:t>
-      </w:r>
-      <w:r>
-        <w:rPr>
-          <w:lang w:val="es-ES"/>
-        </w:rPr>
-        <w:t xml:space="preserve">, which are caused by the technological features of sheet cutting. These </w:t>
-      </w:r>
-      <w:r>
-        <w:rPr>
-          <w:lang w:val="es-ES"/>
-        </w:rPr>
-        <w:t>constraints</w:t>
-      </w:r>
-      <w:r>
-        <w:rPr>
-          <w:lang w:val="es-ES"/>
-        </w:rPr>
-        <w:t xml:space="preserve"> very often make it possible to significantly reduce the computational complexity of the problem being solved.</w:t>
-      </w:r>
-      <w:r>
-        <w:rPr>
-          <w:lang w:val="es-ES"/>
-        </w:rPr>
-        <w:t xml:space="preserve"> </w:t>
+      </w:pPr>
+      <w:r>
+        <w:t xml:space="preserve">For each prefix, its calculated lower bound is compared with a previously known upper bound, and if the </w:t>
+      </w:r>
+      <w:r>
+        <w:t>former</w:t>
+      </w:r>
+      <w:r>
+        <w:t xml:space="preserve"> exceeds the </w:t>
+      </w:r>
+      <w:r>
+        <w:t>latter</w:t>
+      </w:r>
+      <w:r>
+        <w:t xml:space="preserve">, the prefix is </w:t>
+      </w:r>
+      <w:r>
+        <w:t>subjected to a cut</w:t>
+      </w:r>
+      <w:bookmarkStart w:id="0" w:name="_GoBack"/>
+      <w:bookmarkEnd w:id="0"/>
+      <w:r>
+        <w:t xml:space="preserve"> and does not contribute to further calculations.</w:t>
       </w:r>
     </w:p>
     <w:p>
@@ -694,104 +1104,19 @@
         <w:rPr>
           <w:lang w:val="es-ES"/>
         </w:rPr>
-        <w:t>For problems of small dimension, it is possible to use exact algorithms</w:t>
-      </w:r>
-      <w:r>
-        <w:rPr>
-          <w:lang w:val="es-ES"/>
-        </w:rPr>
-        <w:t xml:space="preserve">, see </w:t>
-      </w:r>
-      <w:r>
-        <w:rPr>
-          <w:lang w:val="es-ES"/>
-        </w:rPr>
-        <w:t>Chentsov et al. (2018)</w:t>
-      </w:r>
-      <w:r>
-        <w:rPr>
-          <w:lang w:val="es-ES"/>
-        </w:rPr>
-        <w:t xml:space="preserve"> for example. </w:t>
-      </w:r>
-      <w:r>
-        <w:rPr>
-          <w:lang w:val="es-ES"/>
-        </w:rPr>
-        <w:t xml:space="preserve">The papers Khachay et al. (2020, 2021) describe new algorithms focused on discrete optimization problems in the form of a generalized traveling salesman problem with </w:t>
-      </w:r>
-      <w:r>
-        <w:rPr>
-          <w:lang w:val="es-ES"/>
-        </w:rPr>
-        <w:t>precedence</w:t>
-      </w:r>
-      <w:r>
-        <w:rPr>
-          <w:lang w:val="es-ES"/>
-        </w:rPr>
-        <w:t xml:space="preserve"> constraints</w:t>
-      </w:r>
-      <w:r>
-        <w:rPr>
-          <w:lang w:val="es-ES"/>
-        </w:rPr>
-        <w:t xml:space="preserve"> </w:t>
-      </w:r>
-      <w:r>
-        <w:rPr>
-          <w:lang w:val="es-ES"/>
-        </w:rPr>
-        <w:t>(PCGTSP).</w:t>
-      </w:r>
-      <w:r>
-        <w:rPr>
-          <w:lang w:val="es-ES"/>
-        </w:rPr>
-        <w:t xml:space="preserve"> </w:t>
-      </w:r>
-      <w:r>
-        <w:rPr>
-          <w:lang w:val="es-ES"/>
-        </w:rPr>
-        <w:t xml:space="preserve">These algorithms are based on </w:t>
-      </w:r>
-      <w:r>
-        <w:rPr>
-          <w:lang w:val="es-ES"/>
-        </w:rPr>
-        <w:t xml:space="preserve">some ideas from </w:t>
-      </w:r>
-      <w:r>
-        <w:rPr>
-          <w:lang w:val="es-ES"/>
-        </w:rPr>
-        <w:t>Salman et al. (2020)</w:t>
-      </w:r>
-      <w:r>
-        <w:rPr>
-          <w:lang w:val="es-ES"/>
-        </w:rPr>
-        <w:t xml:space="preserve">, </w:t>
-      </w:r>
-      <w:r>
-        <w:rPr>
-          <w:lang w:val="es-ES"/>
-        </w:rPr>
-        <w:t>the branch and boundary method in combination with the use of the dynamic programming apparatus and the specialized heuristic solver PCGLNS.</w:t>
-      </w:r>
-      <w:r>
-        <w:rPr>
-          <w:lang w:val="es-ES"/>
-        </w:rPr>
-        <w:t xml:space="preserve"> They </w:t>
-      </w:r>
-      <w:r>
-        <w:rPr>
-          <w:lang w:val="es-ES"/>
-        </w:rPr>
-        <w:lastRenderedPageBreak/>
-        <w:t>allow to find optimal solutions of larger scale problems, for example, Fig. 1 shows solution of PCGTSP problem instance of 47 parts, 100 contours and 718 nodes</w:t>
+        <w:t xml:space="preserve">The toolpath is omptimized in  </w:t>
+      </w:r>
+      <w:r>
+        <w:rPr>
+          <w:lang w:val="es-ES"/>
+        </w:rPr>
+        <w:t xml:space="preserve"> and the specialized heuristic solver PCGLNS.</w:t>
+      </w:r>
+      <w:r>
+        <w:rPr>
+          <w:lang w:val="es-ES"/>
+        </w:rPr>
+        <w:t xml:space="preserve"> They allow to find optimal solutions of larger scale problems, for example, Fig. 1 shows solution of PCGTSP problem instance of 47 parts, 100 contours and 718 nodes</w:t>
       </w:r>
       <w:r>
         <w:rPr>
@@ -819,6 +1144,7 @@
       </w:pPr>
       <w:r>
         <w:rPr>
+          <w:noProof/>
           <w:lang w:val="es-ES"/>
         </w:rPr>
         <w:drawing>
@@ -875,7 +1201,13 @@
         <w:rPr>
           <w:lang w:val="es-ES"/>
         </w:rPr>
-        <w:t>Initially, th</w:t>
+        <w:t>T</w:t>
+      </w:r>
+      <w:r>
+        <w:rPr>
+          <w:lang w:val="es-ES"/>
+        </w:rPr>
+        <w:t>h</w:t>
       </w:r>
       <w:r>
         <w:rPr>
@@ -887,7 +1219,43 @@
         <w:rPr>
           <w:lang w:val="es-ES"/>
         </w:rPr>
-        <w:t xml:space="preserve"> were supposed to be used for GTSP class problems, but a specialized converter developed made it possible to use these algorithms to solve GSCCP segment cutting problems.</w:t>
+        <w:t xml:space="preserve"> were </w:t>
+      </w:r>
+      <w:r>
+        <w:rPr>
+          <w:lang w:val="es-ES"/>
+        </w:rPr>
+        <w:t>intentionally designed</w:t>
+      </w:r>
+      <w:r>
+        <w:rPr>
+          <w:lang w:val="es-ES"/>
+        </w:rPr>
+        <w:t xml:space="preserve"> </w:t>
+      </w:r>
+      <w:r>
+        <w:rPr>
+          <w:lang w:val="es-ES"/>
+        </w:rPr>
+        <w:t>to solve</w:t>
+      </w:r>
+      <w:r>
+        <w:rPr>
+          <w:lang w:val="es-ES"/>
+        </w:rPr>
+        <w:t xml:space="preserve"> GTSP class problems, but </w:t>
+      </w:r>
+      <w:r>
+        <w:rPr>
+          <w:lang w:val="es-ES"/>
+        </w:rPr>
+        <w:t xml:space="preserve">a </w:t>
+      </w:r>
+      <w:r>
+        <w:rPr>
+          <w:lang w:val="es-ES"/>
+        </w:rPr>
+        <w:t>specialized converter developed made it possible to use these algorithms to solve GSCCP segment cutting problems.</w:t>
       </w:r>
     </w:p>
     <w:p>
@@ -1163,6 +1531,7 @@
           <w:noProof/>
           <w:lang w:val="ru-RU" w:eastAsia="ru-RU"/>
         </w:rPr>
+        <w:lastRenderedPageBreak/>
         <w:drawing>
           <wp:inline distT="0" distB="0" distL="0" distR="0" wp14:anchorId="195070AC" wp14:editId="3C087562">
             <wp:extent cx="2880000" cy="2163600"/>
@@ -1226,7 +1595,7 @@
         <w:pStyle w:val="Text"/>
       </w:pPr>
       <w:r>
-        <w:t>All three instances were solved to optimality with two algorithms: DP (Dynamic programming) scheme, see Chentsov et al. (2018), which is proven to find optimal solution for problem instances below 33 contours; new problem-specific Branch-and-Bound algorithm, see. Khachay et al. (2021), pre-seeded with solution by PCGLNS heuristics, see Khachay et al. (2020).</w:t>
+        <w:t>All three instances were solved to optimality with two algorithms: DP (Dynamic programming) scheme, see Chentsov et al. (2018); new problem-specific Branch-and-Bound algorithm, see. Khachay et al. (2021), pre-seeded with solution by PCGLNS heuristics, see Khachay et al. (2020).</w:t>
       </w:r>
     </w:p>
     <w:p>
@@ -1275,7 +1644,6 @@
           <w:noProof/>
           <w:lang w:val="ru-RU" w:eastAsia="ru-RU"/>
         </w:rPr>
-        <w:lastRenderedPageBreak/>
         <w:drawing>
           <wp:inline distT="0" distB="0" distL="0" distR="0" wp14:anchorId="781D0CF5" wp14:editId="36FCBB9B">
             <wp:extent cx="2880000" cy="2156400"/>
@@ -1623,6 +1991,7 @@
           <w:noProof/>
           <w:lang w:val="ru-RU" w:eastAsia="ru-RU"/>
         </w:rPr>
+        <w:lastRenderedPageBreak/>
         <w:drawing>
           <wp:inline distT="0" distB="0" distL="0" distR="0" wp14:anchorId="0639B44A" wp14:editId="68E5150F">
             <wp:extent cx="2841625" cy="2145427"/>
@@ -1781,13 +2150,7 @@
         <w:jc w:val="center"/>
       </w:pPr>
       <w:r>
-        <w:lastRenderedPageBreak/>
-        <w:t>Table 1. Solutio</w:t>
-      </w:r>
-      <w:bookmarkStart w:id="0" w:name="_GoBack"/>
-      <w:bookmarkEnd w:id="0"/>
-      <w:r>
-        <w:t>ns</w:t>
+        <w:t>Table 1. Solutions</w:t>
       </w:r>
     </w:p>
     <w:tbl>
@@ -2019,8 +2382,6 @@
               </w:rPr>
               <w:t>(</w:t>
             </w:r>
-            <w:proofErr w:type="spellStart"/>
-            <w:proofErr w:type="gramStart"/>
             <w:r>
               <w:rPr>
                 <w:b/>
@@ -2033,16 +2394,7 @@
                 <w:b/>
                 <w:bCs/>
               </w:rPr>
-              <w:t>s</w:t>
-            </w:r>
-            <w:proofErr w:type="spellEnd"/>
-            <w:proofErr w:type="gramEnd"/>
-            <w:r>
-              <w:rPr>
-                <w:b/>
-                <w:bCs/>
-              </w:rPr>
-              <w:t>)</w:t>
+              <w:t>s)</w:t>
             </w:r>
           </w:p>
         </w:tc>
@@ -2720,6 +3072,7 @@
         <w:t xml:space="preserve">for all 3 subtasks </w:t>
       </w:r>
       <w:r>
+        <w:lastRenderedPageBreak/>
         <w:t xml:space="preserve">of the </w:t>
       </w:r>
       <w:r>
@@ -2760,15 +3113,7 @@
         <w:pStyle w:val="Bibliografa1"/>
       </w:pPr>
       <w:r>
-        <w:t xml:space="preserve">Alvarez-Valdes, R., </w:t>
-      </w:r>
-      <w:proofErr w:type="spellStart"/>
-      <w:r>
-        <w:t>Carravilla</w:t>
-      </w:r>
-      <w:proofErr w:type="spellEnd"/>
-      <w:r>
-        <w:t>, M.A., and Oliveira, J.F.</w:t>
+        <w:t>Alvarez-Valdes, R., Carravilla, M.A., and Oliveira, J.F.</w:t>
       </w:r>
       <w:r>
         <w:t xml:space="preserve"> </w:t>
@@ -2781,37 +3126,8 @@
       <w:pPr>
         <w:pStyle w:val="Bibliografa1"/>
       </w:pPr>
-      <w:proofErr w:type="spellStart"/>
-      <w:r>
-        <w:t>Chentsov</w:t>
-      </w:r>
-      <w:proofErr w:type="spellEnd"/>
-      <w:r>
-        <w:t xml:space="preserve">, A.G., </w:t>
-      </w:r>
-      <w:proofErr w:type="spellStart"/>
-      <w:r>
-        <w:t>Chentsov</w:t>
-      </w:r>
-      <w:proofErr w:type="spellEnd"/>
-      <w:r>
-        <w:t xml:space="preserve">, P.A., Petunin, A.A., and </w:t>
-      </w:r>
-      <w:proofErr w:type="spellStart"/>
-      <w:r>
-        <w:t>Sesekin</w:t>
-      </w:r>
-      <w:proofErr w:type="spellEnd"/>
-      <w:r>
-        <w:t xml:space="preserve">, A.N. (2018). Model of megalopolises in the tool path </w:t>
-      </w:r>
-      <w:proofErr w:type="spellStart"/>
-      <w:r>
-        <w:t>optimisation</w:t>
-      </w:r>
-      <w:proofErr w:type="spellEnd"/>
-      <w:r>
-        <w:t xml:space="preserve"> for CNC plate cutting machines. </w:t>
+      <w:r>
+        <w:t xml:space="preserve">Chentsov, A.G., Chentsov, P.A., Petunin, A.A., and Sesekin, A.N. (2018). Model of megalopolises in the tool path optimisation for CNC plate cutting machines. </w:t>
       </w:r>
       <w:r>
         <w:rPr>
@@ -2828,19 +3144,8 @@
       <w:pPr>
         <w:pStyle w:val="Bibliografa1"/>
       </w:pPr>
-      <w:proofErr w:type="spellStart"/>
-      <w:r>
-        <w:t>Dewil</w:t>
-      </w:r>
-      <w:proofErr w:type="spellEnd"/>
-      <w:r>
-        <w:t>, R., Vansteenwegen, P., and Cattrysse, D.</w:t>
-      </w:r>
-      <w:r>
-        <w:t xml:space="preserve"> </w:t>
-      </w:r>
-      <w:r>
-        <w:t xml:space="preserve">(2015a). </w:t>
+      <w:r>
+        <w:t xml:space="preserve">Dewil, R., Vansteenwegen, P., and Cattrysse, D. (2015a). </w:t>
       </w:r>
       <w:r>
         <w:rPr>
@@ -2850,19 +3155,7 @@
         <w:t>Sheet Metal Laser Cutting Tool Path Generation: Dealing with Overlooked Problem Aspects</w:t>
       </w:r>
       <w:r>
-        <w:t>,</w:t>
-      </w:r>
-      <w:r>
-        <w:t xml:space="preserve"> </w:t>
-      </w:r>
-      <w:r>
-        <w:t>volume 639. Trans Tech Publications Ltd. doi:</w:t>
-      </w:r>
-      <w:r>
-        <w:t xml:space="preserve"> </w:t>
-      </w:r>
-      <w:r>
-        <w:t>10.4028/www.scientific.net/KEM.639.517.</w:t>
+        <w:t>, volume 639. Trans Tech Publications Ltd. doi: 10.4028/www.scientific.net/KEM.639.517.</w:t>
       </w:r>
     </w:p>
     <w:p>
@@ -2870,16 +3163,7 @@
         <w:pStyle w:val="Bibliografa1"/>
       </w:pPr>
       <w:r>
-        <w:t>Dewil, R., Vansteenwegen, P., and Cattrysse, D. (2016).</w:t>
-      </w:r>
-      <w:r>
-        <w:t xml:space="preserve"> </w:t>
-      </w:r>
-      <w:r>
-        <w:t>A review of cutting path algorithms for laser cutters.</w:t>
-      </w:r>
-      <w:r>
-        <w:t xml:space="preserve"> </w:t>
+        <w:t xml:space="preserve">Dewil, R., Vansteenwegen, P., and Cattrysse, D. (2016). A review of cutting path algorithms for laser cutters. </w:t>
       </w:r>
       <w:r>
         <w:rPr>
@@ -2897,30 +3181,7 @@
         <w:pStyle w:val="Bibliografa1"/>
       </w:pPr>
       <w:r>
-        <w:t>Dewil, R., Vansteenwegen, P., Cattrysse, D., Laguna, M.,</w:t>
-      </w:r>
-      <w:r>
-        <w:t xml:space="preserve"> </w:t>
-      </w:r>
-      <w:r>
-        <w:t xml:space="preserve">and </w:t>
-      </w:r>
-      <w:proofErr w:type="spellStart"/>
-      <w:r>
-        <w:t>Vossen</w:t>
-      </w:r>
-      <w:proofErr w:type="spellEnd"/>
-      <w:r>
-        <w:t>, T. (2015b). An improvement heuristic</w:t>
-      </w:r>
-      <w:r>
-        <w:t xml:space="preserve"> </w:t>
-      </w:r>
-      <w:r>
-        <w:t>framework for the laser cutting tool path problem.</w:t>
-      </w:r>
-      <w:r>
-        <w:t xml:space="preserve"> </w:t>
+        <w:t xml:space="preserve">Dewil, R., Vansteenwegen, P., Cattrysse, D., Laguna, M., and Vossen, T. (2015b). An improvement heuristic framework for the laser cutting tool path problem. </w:t>
       </w:r>
       <w:r>
         <w:rPr>
@@ -2930,13 +3191,7 @@
         <w:t>International Journal of Production Research</w:t>
       </w:r>
       <w:r>
-        <w:t>, 53(6),</w:t>
-      </w:r>
-      <w:r>
-        <w:t xml:space="preserve"> </w:t>
-      </w:r>
-      <w:r>
-        <w:t>1761–1776. doi:10.1080/00207543.2014.959268.</w:t>
+        <w:t>, 53(6), 1761–1776. doi:10.1080/00207543.2014.959268.</w:t>
       </w:r>
     </w:p>
     <w:p>
@@ -2944,51 +3199,45 @@
         <w:pStyle w:val="Bibliografa1"/>
       </w:pPr>
       <w:r>
-        <w:t>Dowsland, K.A. and Dowsland, W.B. (1995). Solution</w:t>
-      </w:r>
-      <w:r>
-        <w:t xml:space="preserve"> </w:t>
-      </w:r>
-      <w:r>
-        <w:t xml:space="preserve">approaches to irregular nesting problems. </w:t>
+        <w:t xml:space="preserve">Dowsland, K.A. and Dowsland, W.B. (1995). Solution approaches to irregular nesting problems. </w:t>
       </w:r>
       <w:r>
         <w:rPr>
           <w:i/>
           <w:iCs/>
         </w:rPr>
-        <w:t>European</w:t>
+        <w:t>European Journal of Operational Research</w:t>
+      </w:r>
+      <w:r>
+        <w:t>, 84(3), 506–521. doi: 10.1016/0377-2217(95)00019-M.</w:t>
+      </w:r>
+    </w:p>
+    <w:p>
+      <w:pPr>
+        <w:pStyle w:val="Bibliografa1"/>
+      </w:pPr>
+      <w:r>
+        <w:t xml:space="preserve">Khachay, M., Kudriavtsev, A., and Petunin, A. (2020). PCGLNS: A heuristic solver for the Precedence Constrained Generalized Traveling Salesman Problem. In N. Olenev, Y. Evtushenko, M. Khachay, and V. Malkova (eds.), </w:t>
       </w:r>
       <w:r>
         <w:rPr>
           <w:i/>
           <w:iCs/>
         </w:rPr>
-        <w:t xml:space="preserve"> </w:t>
+        <w:t>Optimization and Applications</w:t>
+      </w:r>
+      <w:r>
+        <w:t xml:space="preserve">, volume 12422 of </w:t>
       </w:r>
       <w:r>
         <w:rPr>
           <w:i/>
           <w:iCs/>
         </w:rPr>
-        <w:t>Journal of Operational Research</w:t>
-      </w:r>
-      <w:r>
-        <w:t xml:space="preserve">, 84(3), 506–521. </w:t>
-      </w:r>
-      <w:proofErr w:type="spellStart"/>
-      <w:r>
-        <w:t>doi</w:t>
-      </w:r>
-      <w:proofErr w:type="spellEnd"/>
-      <w:r>
-        <w:t>:</w:t>
-      </w:r>
-      <w:r>
-        <w:t xml:space="preserve"> </w:t>
-      </w:r>
-      <w:r>
-        <w:t>10.1016/0377-2217(95)00019-M.</w:t>
+        <w:t>Lecture Notes in Computer Science</w:t>
+      </w:r>
+      <w:r>
+        <w:t>, 196–208. Springer International Publishing, Cham. doi:10.1007/978-3-030-62867-3 15.</w:t>
       </w:r>
     </w:p>
     <w:p>
@@ -2996,31 +3245,7 @@
         <w:pStyle w:val="Bibliografa1"/>
       </w:pPr>
       <w:r>
-        <w:t xml:space="preserve">Khachay, M., </w:t>
-      </w:r>
-      <w:proofErr w:type="spellStart"/>
-      <w:r>
-        <w:t>Kudriavtsev</w:t>
-      </w:r>
-      <w:proofErr w:type="spellEnd"/>
-      <w:r>
-        <w:t xml:space="preserve">, A., and Petunin, A. (2020). PCGLNS: A heuristic solver for the Precedence Constrained Generalized Traveling Salesman Problem. In N. </w:t>
-      </w:r>
-      <w:proofErr w:type="spellStart"/>
-      <w:r>
-        <w:t>Olenev</w:t>
-      </w:r>
-      <w:proofErr w:type="spellEnd"/>
-      <w:r>
-        <w:t xml:space="preserve">, Y. Evtushenko, M. Khachay, and V. </w:t>
-      </w:r>
-      <w:proofErr w:type="spellStart"/>
-      <w:r>
-        <w:t>Malkova</w:t>
-      </w:r>
-      <w:proofErr w:type="spellEnd"/>
-      <w:r>
-        <w:t xml:space="preserve"> (eds.), </w:t>
+        <w:t xml:space="preserve">Khachay, M., Ukolov, S., and Petunin, A. (2021). Problem-Specific Branch-and-Bound Algorithms for the Precedence Constrained Generalized Traveling Salesman Problem. In N. Olenev et al. (eds.), </w:t>
       </w:r>
       <w:r>
         <w:rPr>
@@ -3030,7 +3255,7 @@
         <w:t>Optimization and Applications</w:t>
       </w:r>
       <w:r>
-        <w:t xml:space="preserve">, volume 12422 of </w:t>
+        <w:t xml:space="preserve">, volume 13078 of </w:t>
       </w:r>
       <w:r>
         <w:rPr>
@@ -3040,7 +3265,7 @@
         <w:t>Lecture Notes in Computer Science</w:t>
       </w:r>
       <w:r>
-        <w:t>, 196–208. Springer International Publishing, Cham. doi:10.1007/978-3-030-62867-3 15.</w:t>
+        <w:t>, 136–148. Springer Nature Switzerland AG, Cham, Switzerland. doi:10.1007/978-3-030-91059-4 10.</w:t>
       </w:r>
     </w:p>
     <w:p>
@@ -3048,43 +3273,41 @@
         <w:pStyle w:val="Bibliografa1"/>
       </w:pPr>
       <w:r>
-        <w:t xml:space="preserve">Khachay, M., </w:t>
-      </w:r>
-      <w:proofErr w:type="spellStart"/>
-      <w:r>
-        <w:t>Ukolov</w:t>
-      </w:r>
-      <w:proofErr w:type="spellEnd"/>
-      <w:r>
-        <w:t xml:space="preserve">, S., and Petunin, A. (2021). Problem-Specific Branch-and-Bound Algorithms for the Precedence Constrained Generalized Traveling Salesman Problem. In N. </w:t>
-      </w:r>
-      <w:proofErr w:type="spellStart"/>
-      <w:r>
-        <w:t>Olenev</w:t>
-      </w:r>
-      <w:proofErr w:type="spellEnd"/>
-      <w:r>
-        <w:t xml:space="preserve"> et al. (eds.), </w:t>
+        <w:t xml:space="preserve">Petunin, A. (2019). General Model of Tool Path Problem for the CNC Sheet Cutting Machines. </w:t>
       </w:r>
       <w:r>
         <w:rPr>
           <w:i/>
           <w:iCs/>
         </w:rPr>
-        <w:t>Optimization and Applications</w:t>
-      </w:r>
-      <w:r>
-        <w:t xml:space="preserve">, volume 13078 of </w:t>
+        <w:t>IFAC-PapersOnLine</w:t>
+      </w:r>
+      <w:r>
+        <w:t>, 52(13), 2662–2667. doi: 10.1016/j.ifacol.2019.11.609.</w:t>
+      </w:r>
+    </w:p>
+    <w:p>
+      <w:pPr>
+        <w:pStyle w:val="Bibliografa1"/>
+      </w:pPr>
+      <w:r>
+        <w:t xml:space="preserve">Petunin, A., Khalyavka, A., Khachay, M., Kudriavtsev, A., Chentsov, P., Polishchuk, E., and Ukolov, S. (2021). Library of Sample Image Instances for the Cutting Path Problem. In </w:t>
       </w:r>
       <w:r>
         <w:rPr>
           <w:i/>
           <w:iCs/>
         </w:rPr>
-        <w:t>Lecture Notes in Computer Science</w:t>
-      </w:r>
-      <w:r>
-        <w:t>, 136–148. Springer Nature Switzerland AG, Cham, Switzerland. doi:10.1007/978-3-030-91059-4 10.</w:t>
+        <w:t>Pattern Recognition. ICPR International Workshops and Challenges</w:t>
+      </w:r>
+      <w:r>
+        <w:t>, 227–233. Springer, Cham,</w:t>
+      </w:r>
+      <w:r>
+        <w:t xml:space="preserve"> </w:t>
+      </w:r>
+      <w:r>
+        <w:t>Switzerland. doi:10.1007/978-3-030-68821-9 21.</w:t>
       </w:r>
     </w:p>
     <w:p>
@@ -3092,209 +3315,17 @@
         <w:pStyle w:val="Bibliografa1"/>
       </w:pPr>
       <w:r>
-        <w:t>Petunin, A. (2019). General Model of Tool Path</w:t>
-      </w:r>
-      <w:r>
-        <w:t xml:space="preserve"> </w:t>
-      </w:r>
-      <w:r>
-        <w:t>Problem for the CNC Sheet Cutting Machines.</w:t>
-      </w:r>
-      <w:r>
-        <w:t xml:space="preserve"> </w:t>
+        <w:t xml:space="preserve">Salman, R., Ekstedt, F., and Damaschke, P. (2020). Branch-and-bound for the Precedence Constrained Generalized Traveling Salesman Problem. </w:t>
       </w:r>
       <w:r>
         <w:rPr>
           <w:i/>
           <w:iCs/>
         </w:rPr>
-        <w:t>IFAC-</w:t>
-      </w:r>
-      <w:proofErr w:type="spellStart"/>
-      <w:r>
-        <w:rPr>
-          <w:i/>
-          <w:iCs/>
-        </w:rPr>
-        <w:t>PapersOnLine</w:t>
-      </w:r>
-      <w:proofErr w:type="spellEnd"/>
-      <w:r>
-        <w:t xml:space="preserve">, 52(13), 2662–2667. </w:t>
-      </w:r>
-      <w:proofErr w:type="spellStart"/>
-      <w:r>
-        <w:t>doi</w:t>
-      </w:r>
-      <w:proofErr w:type="spellEnd"/>
-      <w:r>
-        <w:t>:</w:t>
-      </w:r>
-      <w:r>
-        <w:t xml:space="preserve"> </w:t>
-      </w:r>
-      <w:r>
-        <w:t>10.1016/j.ifacol.2019.11.609.</w:t>
-      </w:r>
-    </w:p>
-    <w:p>
-      <w:pPr>
-        <w:pStyle w:val="Bibliografa1"/>
-      </w:pPr>
-      <w:r>
-        <w:t xml:space="preserve">Petunin, A., </w:t>
-      </w:r>
-      <w:proofErr w:type="spellStart"/>
-      <w:r>
-        <w:t>Khalyavka</w:t>
-      </w:r>
-      <w:proofErr w:type="spellEnd"/>
-      <w:r>
-        <w:t xml:space="preserve">, A., Khachay, M., </w:t>
-      </w:r>
-      <w:proofErr w:type="spellStart"/>
-      <w:r>
-        <w:t>Kudriavtsev</w:t>
-      </w:r>
-      <w:proofErr w:type="spellEnd"/>
-      <w:r>
-        <w:t>,</w:t>
-      </w:r>
-      <w:r>
-        <w:t xml:space="preserve"> </w:t>
-      </w:r>
-      <w:r>
-        <w:t xml:space="preserve">A., </w:t>
-      </w:r>
-      <w:proofErr w:type="spellStart"/>
-      <w:r>
-        <w:t>Chentsov</w:t>
-      </w:r>
-      <w:proofErr w:type="spellEnd"/>
-      <w:r>
-        <w:t xml:space="preserve">, P., </w:t>
-      </w:r>
-      <w:proofErr w:type="spellStart"/>
-      <w:r>
-        <w:t>Polishchuk</w:t>
-      </w:r>
-      <w:proofErr w:type="spellEnd"/>
-      <w:r>
-        <w:t xml:space="preserve">, E., and </w:t>
-      </w:r>
-      <w:proofErr w:type="spellStart"/>
-      <w:r>
-        <w:t>Ukolov</w:t>
-      </w:r>
-      <w:proofErr w:type="spellEnd"/>
-      <w:r>
-        <w:t>, S. (2021).</w:t>
-      </w:r>
-      <w:r>
-        <w:t xml:space="preserve"> </w:t>
-      </w:r>
-      <w:r>
-        <w:t>Library of Sample Image Instances for the Cutting Path</w:t>
-      </w:r>
-      <w:r>
-        <w:t xml:space="preserve"> </w:t>
-      </w:r>
-      <w:r>
-        <w:t xml:space="preserve">Problem. In </w:t>
-      </w:r>
-      <w:r>
-        <w:rPr>
-          <w:i/>
-          <w:iCs/>
-        </w:rPr>
-        <w:t>Pattern Recognition. ICPR International</w:t>
-      </w:r>
-      <w:r>
-        <w:rPr>
-          <w:i/>
-          <w:iCs/>
-        </w:rPr>
-        <w:t xml:space="preserve"> </w:t>
-      </w:r>
-      <w:r>
-        <w:rPr>
-          <w:i/>
-          <w:iCs/>
-        </w:rPr>
-        <w:lastRenderedPageBreak/>
-        <w:t>Workshops and Challenges</w:t>
-      </w:r>
-      <w:r>
-        <w:t>, 227–233. Springer, Cham,</w:t>
-      </w:r>
-      <w:r>
-        <w:t xml:space="preserve"> </w:t>
-      </w:r>
-      <w:r>
-        <w:t>Switzerland. doi:10.1007/978-3-030-68821-9 21.</w:t>
-      </w:r>
-    </w:p>
-    <w:p>
-      <w:pPr>
-        <w:pStyle w:val="Bibliografa1"/>
-      </w:pPr>
-      <w:r>
-        <w:t xml:space="preserve">Salman, R., </w:t>
-      </w:r>
-      <w:proofErr w:type="spellStart"/>
-      <w:r>
-        <w:t>Ekstedt</w:t>
-      </w:r>
-      <w:proofErr w:type="spellEnd"/>
-      <w:r>
-        <w:t xml:space="preserve">, F., and </w:t>
-      </w:r>
-      <w:proofErr w:type="spellStart"/>
-      <w:r>
-        <w:t>Damaschke</w:t>
-      </w:r>
-      <w:proofErr w:type="spellEnd"/>
-      <w:r>
-        <w:t>, P. (2020).</w:t>
-      </w:r>
-      <w:r>
-        <w:t xml:space="preserve"> </w:t>
-      </w:r>
-      <w:r>
-        <w:t>Branch-and-bound for the Precedence Constrained</w:t>
-      </w:r>
-      <w:r>
-        <w:t xml:space="preserve"> </w:t>
-      </w:r>
-      <w:r>
-        <w:t xml:space="preserve">Generalized </w:t>
-      </w:r>
-      <w:r>
-        <w:t xml:space="preserve">Traveling Salesman Problem. </w:t>
-      </w:r>
-      <w:r>
-        <w:rPr>
-          <w:i/>
-          <w:iCs/>
-        </w:rPr>
         <w:t>Operations Research Letters</w:t>
       </w:r>
       <w:r>
-        <w:t xml:space="preserve">, 48(2), 163–166. </w:t>
-      </w:r>
-      <w:proofErr w:type="spellStart"/>
-      <w:r>
-        <w:t>doi</w:t>
-      </w:r>
-      <w:proofErr w:type="spellEnd"/>
-      <w:r>
-        <w:t>:</w:t>
-      </w:r>
-      <w:r>
-        <w:t xml:space="preserve"> </w:t>
-      </w:r>
-      <w:r>
-        <w:t>10.1016/j.orl.2020.01.009.</w:t>
+        <w:t>, 48(2), 163–166. doi: 10.1016/j.orl.2020.01.009.</w:t>
       </w:r>
     </w:p>
     <w:p>
@@ -3763,6 +3794,7 @@
     <w:lsdException w:name="HTML Sample" w:semiHidden="1" w:unhideWhenUsed="1"/>
     <w:lsdException w:name="HTML Typewriter" w:semiHidden="1" w:unhideWhenUsed="1"/>
     <w:lsdException w:name="HTML Variable" w:semiHidden="1" w:unhideWhenUsed="1"/>
+    <w:lsdException w:name="Normal Table" w:semiHidden="1" w:unhideWhenUsed="1"/>
     <w:lsdException w:name="annotation subject" w:semiHidden="1" w:unhideWhenUsed="1"/>
     <w:lsdException w:name="No List" w:semiHidden="1" w:unhideWhenUsed="1"/>
     <w:lsdException w:name="Outline List 1" w:semiHidden="1" w:unhideWhenUsed="1"/>
@@ -3805,8 +3837,11 @@
     <w:lsdException w:name="Table Contemporary" w:semiHidden="1" w:unhideWhenUsed="1"/>
     <w:lsdException w:name="Table Elegant" w:semiHidden="1" w:unhideWhenUsed="1"/>
     <w:lsdException w:name="Table Professional" w:semiHidden="1" w:unhideWhenUsed="1"/>
+    <w:lsdException w:name="Table Subtle 1" w:semiHidden="1" w:unhideWhenUsed="1"/>
     <w:lsdException w:name="Table Subtle 2" w:semiHidden="1" w:unhideWhenUsed="1"/>
     <w:lsdException w:name="Table Web 1" w:semiHidden="1" w:unhideWhenUsed="1"/>
+    <w:lsdException w:name="Table Web 2" w:semiHidden="1" w:unhideWhenUsed="1"/>
+    <w:lsdException w:name="Table Web 3" w:semiHidden="1" w:unhideWhenUsed="1"/>
     <w:lsdException w:name="Balloon Text" w:semiHidden="1" w:unhideWhenUsed="1"/>
     <w:lsdException w:name="Table Grid" w:uiPriority="39"/>
     <w:lsdException w:name="Table Theme" w:semiHidden="1" w:unhideWhenUsed="1"/>
@@ -4078,6 +4113,27 @@
       <w:szCs w:val="26"/>
     </w:rPr>
   </w:style>
+  <w:style w:type="paragraph" w:styleId="3">
+    <w:name w:val="heading 3"/>
+    <w:basedOn w:val="a"/>
+    <w:next w:val="a"/>
+    <w:link w:val="30"/>
+    <w:uiPriority w:val="9"/>
+    <w:unhideWhenUsed/>
+    <w:qFormat/>
+    <w:rsid w:val="00936525"/>
+    <w:pPr>
+      <w:keepNext/>
+      <w:keepLines/>
+      <w:spacing w:before="40"/>
+      <w:outlineLvl w:val="2"/>
+    </w:pPr>
+    <w:rPr>
+      <w:rFonts w:asciiTheme="majorHAnsi" w:eastAsiaTheme="majorEastAsia" w:hAnsiTheme="majorHAnsi" w:cstheme="majorBidi"/>
+      <w:color w:val="1F3763" w:themeColor="accent1" w:themeShade="7F"/>
+      <w:sz w:val="24"/>
+    </w:rPr>
+  </w:style>
   <w:style w:type="character" w:default="1" w:styleId="a0">
     <w:name w:val="Default Paragraph Font"/>
     <w:uiPriority w:val="1"/>
@@ -4347,6 +4403,18 @@
     <w:pPr>
       <w:ind w:left="454" w:hanging="454"/>
     </w:pPr>
+  </w:style>
+  <w:style w:type="character" w:customStyle="1" w:styleId="30">
+    <w:name w:val="Заголовок 3 Знак"/>
+    <w:basedOn w:val="a0"/>
+    <w:link w:val="3"/>
+    <w:uiPriority w:val="9"/>
+    <w:rsid w:val="00936525"/>
+    <w:rPr>
+      <w:rFonts w:asciiTheme="majorHAnsi" w:eastAsiaTheme="majorEastAsia" w:hAnsiTheme="majorHAnsi" w:cstheme="majorBidi"/>
+      <w:color w:val="1F3763" w:themeColor="accent1" w:themeShade="7F"/>
+      <w:sz w:val="24"/>
+    </w:rPr>
   </w:style>
 </w:styles>
 </file>
@@ -4651,7 +4719,7 @@
 </file>
 
 <file path=customXml/itemProps1.xml><?xml version="1.0" encoding="utf-8"?>
-<ds:datastoreItem xmlns:ds="http://schemas.openxmlformats.org/officeDocument/2006/customXml" ds:itemID="{AA5F84E3-2650-4F73-915E-E654F988367B}">
+<ds:datastoreItem xmlns:ds="http://schemas.openxmlformats.org/officeDocument/2006/customXml" ds:itemID="{3D7E7FFF-5593-45B6-A493-B482BC130B57}">
   <ds:schemaRefs>
     <ds:schemaRef ds:uri="http://schemas.openxmlformats.org/officeDocument/2006/bibliography"/>
   </ds:schemaRefs>

</xml_diff>

<commit_message>
Notes on Objective function
</commit_message>
<xml_diff>
--- a/article/mim2022/mine/Petunin-GSCCP2.docx
+++ b/article/mim2022/mine/Petunin-GSCCP2.docx
@@ -45,8 +45,13 @@
         <w:t xml:space="preserve"> </w:t>
       </w:r>
       <w:r>
-        <w:t>Stanislav Ukolov</w:t>
-      </w:r>
+        <w:t xml:space="preserve">Stanislav </w:t>
+      </w:r>
+      <w:proofErr w:type="spellStart"/>
+      <w:r>
+        <w:t>Ukolov</w:t>
+      </w:r>
+      <w:proofErr w:type="spellEnd"/>
       <w:r>
         <w:t>*</w:t>
       </w:r>
@@ -70,8 +75,13 @@
       <w:r>
         <w:t>**</w:t>
       </w:r>
-      <w:r>
-        <w:t>Krasovsky Institute of Mathematics and Mechanics, Ekaterinburg, Russia</w:t>
+      <w:proofErr w:type="spellStart"/>
+      <w:r>
+        <w:t>Krasovsky</w:t>
+      </w:r>
+      <w:proofErr w:type="spellEnd"/>
+      <w:r>
+        <w:t xml:space="preserve"> Institute of Mathematics and Mechanics, Ekaterinburg, Russia</w:t>
       </w:r>
     </w:p>
     <w:p>
@@ -217,8 +227,13 @@
       <w:r>
         <w:t xml:space="preserve">, see </w:t>
       </w:r>
-      <w:r>
-        <w:t>Dewil et al. (2015a).</w:t>
+      <w:proofErr w:type="spellStart"/>
+      <w:r>
+        <w:t>Dewil</w:t>
+      </w:r>
+      <w:proofErr w:type="spellEnd"/>
+      <w:r>
+        <w:t xml:space="preserve"> et al. (2015a).</w:t>
       </w:r>
       <w:r>
         <w:t xml:space="preserve"> </w:t>
@@ -304,8 +319,21 @@
       <w:r>
         <w:t xml:space="preserve">, see </w:t>
       </w:r>
-      <w:r>
-        <w:t>Dowsland and Dowsland (1995)</w:t>
+      <w:proofErr w:type="spellStart"/>
+      <w:r>
+        <w:t>Dowsland</w:t>
+      </w:r>
+      <w:proofErr w:type="spellEnd"/>
+      <w:r>
+        <w:t xml:space="preserve"> and </w:t>
+      </w:r>
+      <w:proofErr w:type="spellStart"/>
+      <w:r>
+        <w:t>Dowsland</w:t>
+      </w:r>
+      <w:proofErr w:type="spellEnd"/>
+      <w:r>
+        <w:t xml:space="preserve"> (1995)</w:t>
       </w:r>
       <w:r>
         <w:t xml:space="preserve">. </w:t>
@@ -357,14 +385,24 @@
       <w:r>
         <w:t xml:space="preserve"> </w:t>
       </w:r>
-      <w:r>
-        <w:t>Dewil and his colleagues</w:t>
+      <w:proofErr w:type="spellStart"/>
+      <w:r>
+        <w:t>Dewil</w:t>
+      </w:r>
+      <w:proofErr w:type="spellEnd"/>
+      <w:r>
+        <w:t xml:space="preserve"> and his colleagues</w:t>
       </w:r>
       <w:r>
         <w:t xml:space="preserve">, see </w:t>
       </w:r>
-      <w:r>
-        <w:t>Dewil et al. (2015a, 2016, 2015b).</w:t>
+      <w:proofErr w:type="spellStart"/>
+      <w:r>
+        <w:t>Dewil</w:t>
+      </w:r>
+      <w:proofErr w:type="spellEnd"/>
+      <w:r>
+        <w:t xml:space="preserve"> et al. (2015a, 2016, 2015b).</w:t>
       </w:r>
       <w:r>
         <w:t xml:space="preserve"> </w:t>
@@ -397,7 +435,15 @@
         <w:t xml:space="preserve"> </w:t>
       </w:r>
       <w:r>
-        <w:t>In Dewil et al. (2016) an overview of routing algorithms related to figure sheet cutting on NC machines is given.</w:t>
+        <w:t xml:space="preserve">In </w:t>
+      </w:r>
+      <w:proofErr w:type="spellStart"/>
+      <w:r>
+        <w:t>Dewil</w:t>
+      </w:r>
+      <w:proofErr w:type="spellEnd"/>
+      <w:r>
+        <w:t xml:space="preserve"> et al. (2016) an overview of routing algorithms related to figure sheet cutting on NC machines is given.</w:t>
       </w:r>
       <w:r>
         <w:t xml:space="preserve"> </w:t>
@@ -857,6 +903,18 @@
         <w:rPr>
           <w:lang w:val="es-ES"/>
         </w:rPr>
+        <w:t xml:space="preserve">. </w:t>
+      </w:r>
+      <w:r>
+        <w:rPr>
+          <w:lang w:val="es-ES"/>
+        </w:rPr>
+        <w:t xml:space="preserve">The algorithm, hereinafter referred to as DP, </w:t>
+      </w:r>
+      <w:r>
+        <w:rPr>
+          <w:lang w:val="es-ES"/>
+        </w:rPr>
         <w:t xml:space="preserve">, see </w:t>
       </w:r>
       <w:r>
@@ -869,13 +927,15 @@
         <w:rPr>
           <w:lang w:val="es-ES"/>
         </w:rPr>
-        <w:t xml:space="preserve"> for example. </w:t>
-      </w:r>
-      <w:r>
-        <w:rPr>
-          <w:lang w:val="es-ES"/>
-        </w:rPr>
-        <w:t>The algorithm, hereinafter referred to as DP, uses the Bellman scheme of dynamic programming</w:t>
+        <w:t xml:space="preserve">, </w:t>
+      </w:r>
+      <w:bookmarkStart w:id="0" w:name="_GoBack"/>
+      <w:bookmarkEnd w:id="0"/>
+      <w:r>
+        <w:rPr>
+          <w:lang w:val="es-ES"/>
+        </w:rPr>
+        <w:t>uses the Bellman scheme of dynamic programming</w:t>
       </w:r>
       <w:r>
         <w:rPr>
@@ -1839,7 +1899,10 @@
         </w:rPr>
       </w:pPr>
       <w:r>
-        <w:t xml:space="preserve">Where </w:t>
+        <w:t>w</w:t>
+      </w:r>
+      <w:r>
+        <w:t xml:space="preserve">here </w:t>
       </w:r>
       <m:oMath>
         <m:sSub>
@@ -2119,25 +2182,368 @@
         </w:rPr>
         <w:t xml:space="preserve"> depend on the CNC equipment used and cutting process selected, see </w:t>
       </w:r>
+      <w:proofErr w:type="spellStart"/>
       <w:r>
         <w:rPr>
           <w:rFonts w:eastAsiaTheme="minorEastAsia"/>
         </w:rPr>
-        <w:t>Tavaeva et al. (2019)</w:t>
-      </w:r>
+        <w:t>Tavaeva</w:t>
+      </w:r>
+      <w:proofErr w:type="spellEnd"/>
       <w:r>
         <w:rPr>
           <w:rFonts w:eastAsiaTheme="minorEastAsia"/>
         </w:rPr>
+        <w:t xml:space="preserve"> et al. (2019)</w:t>
+      </w:r>
+      <w:r>
+        <w:rPr>
+          <w:rFonts w:eastAsiaTheme="minorEastAsia"/>
+        </w:rPr>
         <w:t>.</w:t>
       </w:r>
-      <w:bookmarkStart w:id="0" w:name="_GoBack"/>
-      <w:bookmarkEnd w:id="0"/>
     </w:p>
     <w:p>
       <w:pPr>
         <w:pStyle w:val="Text"/>
-      </w:pPr>
+        <w:rPr>
+          <w:rFonts w:eastAsiaTheme="minorEastAsia"/>
+        </w:rPr>
+      </w:pPr>
+      <w:r>
+        <w:rPr>
+          <w:rFonts w:eastAsiaTheme="minorEastAsia"/>
+        </w:rPr>
+        <w:t xml:space="preserve">Thus, we optimize not just </w:t>
+      </w:r>
+      <m:oMath>
+        <m:sSub>
+          <m:sSubPr>
+            <m:ctrlPr>
+              <w:rPr>
+                <w:rFonts w:ascii="Cambria Math" w:hAnsi="Cambria Math"/>
+                <w:i/>
+              </w:rPr>
+            </m:ctrlPr>
+          </m:sSubPr>
+          <m:e>
+            <m:r>
+              <w:rPr>
+                <w:rFonts w:ascii="Cambria Math" w:hAnsi="Cambria Math"/>
+              </w:rPr>
+              <m:t>L</m:t>
+            </m:r>
+          </m:e>
+          <m:sub>
+            <m:r>
+              <w:rPr>
+                <w:rFonts w:ascii="Cambria Math" w:hAnsi="Cambria Math"/>
+              </w:rPr>
+              <m:t>off</m:t>
+            </m:r>
+          </m:sub>
+        </m:sSub>
+        <m:r>
+          <w:rPr>
+            <w:rFonts w:ascii="Cambria Math" w:hAnsi="Cambria Math"/>
+          </w:rPr>
+          <m:t>→min</m:t>
+        </m:r>
+      </m:oMath>
+      <w:r>
+        <w:rPr>
+          <w:rFonts w:eastAsiaTheme="minorEastAsia"/>
+        </w:rPr>
+        <w:t xml:space="preserve">, but linear combination </w:t>
+      </w:r>
+      <m:oMath>
+        <m:r>
+          <w:rPr>
+            <w:rFonts w:ascii="Cambria Math" w:eastAsiaTheme="minorEastAsia" w:hAnsi="Cambria Math"/>
+          </w:rPr>
+          <m:t>α</m:t>
+        </m:r>
+        <m:r>
+          <w:rPr>
+            <w:rFonts w:ascii="Cambria Math" w:hAnsi="Cambria Math"/>
+          </w:rPr>
+          <m:t>∙</m:t>
+        </m:r>
+        <m:sSub>
+          <m:sSubPr>
+            <m:ctrlPr>
+              <w:rPr>
+                <w:rFonts w:ascii="Cambria Math" w:hAnsi="Cambria Math"/>
+                <w:i/>
+              </w:rPr>
+            </m:ctrlPr>
+          </m:sSubPr>
+          <m:e>
+            <m:r>
+              <w:rPr>
+                <w:rFonts w:ascii="Cambria Math" w:hAnsi="Cambria Math"/>
+              </w:rPr>
+              <m:t>L</m:t>
+            </m:r>
+          </m:e>
+          <m:sub>
+            <m:r>
+              <w:rPr>
+                <w:rFonts w:ascii="Cambria Math" w:hAnsi="Cambria Math"/>
+              </w:rPr>
+              <m:t>off</m:t>
+            </m:r>
+          </m:sub>
+        </m:sSub>
+        <m:r>
+          <w:rPr>
+            <w:rFonts w:ascii="Cambria Math" w:hAnsi="Cambria Math"/>
+          </w:rPr>
+          <m:t>+β</m:t>
+        </m:r>
+        <m:r>
+          <w:rPr>
+            <w:rFonts w:ascii="Cambria Math" w:hAnsi="Cambria Math"/>
+          </w:rPr>
+          <m:t>∙</m:t>
+        </m:r>
+        <m:sSub>
+          <m:sSubPr>
+            <m:ctrlPr>
+              <w:rPr>
+                <w:rFonts w:ascii="Cambria Math" w:hAnsi="Cambria Math"/>
+                <w:i/>
+              </w:rPr>
+            </m:ctrlPr>
+          </m:sSubPr>
+          <m:e>
+            <m:r>
+              <w:rPr>
+                <w:rFonts w:ascii="Cambria Math" w:hAnsi="Cambria Math"/>
+              </w:rPr>
+              <m:t>L</m:t>
+            </m:r>
+          </m:e>
+          <m:sub>
+            <m:r>
+              <w:rPr>
+                <w:rFonts w:ascii="Cambria Math" w:hAnsi="Cambria Math"/>
+              </w:rPr>
+              <m:t>o</m:t>
+            </m:r>
+            <m:r>
+              <w:rPr>
+                <w:rFonts w:ascii="Cambria Math" w:hAnsi="Cambria Math"/>
+              </w:rPr>
+              <m:t>n</m:t>
+            </m:r>
+          </m:sub>
+        </m:sSub>
+        <m:r>
+          <w:rPr>
+            <w:rFonts w:ascii="Cambria Math" w:hAnsi="Cambria Math"/>
+          </w:rPr>
+          <m:t>+γ</m:t>
+        </m:r>
+        <m:r>
+          <w:rPr>
+            <w:rFonts w:ascii="Cambria Math" w:hAnsi="Cambria Math"/>
+          </w:rPr>
+          <m:t>∙</m:t>
+        </m:r>
+        <m:sSub>
+          <m:sSubPr>
+            <m:ctrlPr>
+              <w:rPr>
+                <w:rFonts w:ascii="Cambria Math" w:hAnsi="Cambria Math"/>
+                <w:i/>
+              </w:rPr>
+            </m:ctrlPr>
+          </m:sSubPr>
+          <m:e>
+            <m:r>
+              <w:rPr>
+                <w:rFonts w:ascii="Cambria Math" w:hAnsi="Cambria Math"/>
+              </w:rPr>
+              <m:t>N</m:t>
+            </m:r>
+          </m:e>
+          <m:sub>
+            <m:r>
+              <w:rPr>
+                <w:rFonts w:ascii="Cambria Math" w:hAnsi="Cambria Math"/>
+              </w:rPr>
+              <m:t>pt</m:t>
+            </m:r>
+          </m:sub>
+        </m:sSub>
+        <m:r>
+          <w:rPr>
+            <w:rFonts w:ascii="Cambria Math" w:hAnsi="Cambria Math"/>
+          </w:rPr>
+          <m:t>→min</m:t>
+        </m:r>
+      </m:oMath>
+      <w:r>
+        <w:rPr>
+          <w:rFonts w:eastAsiaTheme="minorEastAsia"/>
+        </w:rPr>
+        <w:t xml:space="preserve">, since </w:t>
+      </w:r>
+      <m:oMath>
+        <m:sSub>
+          <m:sSubPr>
+            <m:ctrlPr>
+              <w:rPr>
+                <w:rFonts w:ascii="Cambria Math" w:hAnsi="Cambria Math"/>
+                <w:i/>
+              </w:rPr>
+            </m:ctrlPr>
+          </m:sSubPr>
+          <m:e>
+            <m:r>
+              <w:rPr>
+                <w:rFonts w:ascii="Cambria Math" w:hAnsi="Cambria Math"/>
+              </w:rPr>
+              <m:t>L</m:t>
+            </m:r>
+          </m:e>
+          <m:sub>
+            <m:r>
+              <w:rPr>
+                <w:rFonts w:ascii="Cambria Math" w:hAnsi="Cambria Math"/>
+              </w:rPr>
+              <m:t>on</m:t>
+            </m:r>
+          </m:sub>
+        </m:sSub>
+      </m:oMath>
+      <w:r>
+        <w:rPr>
+          <w:rFonts w:eastAsiaTheme="minorEastAsia"/>
+        </w:rPr>
+        <w:t xml:space="preserve"> and </w:t>
+      </w:r>
+      <m:oMath>
+        <m:sSub>
+          <m:sSubPr>
+            <m:ctrlPr>
+              <w:rPr>
+                <w:rFonts w:ascii="Cambria Math" w:hAnsi="Cambria Math"/>
+                <w:i/>
+              </w:rPr>
+            </m:ctrlPr>
+          </m:sSubPr>
+          <m:e>
+            <m:r>
+              <w:rPr>
+                <w:rFonts w:ascii="Cambria Math" w:hAnsi="Cambria Math"/>
+              </w:rPr>
+              <m:t>N</m:t>
+            </m:r>
+          </m:e>
+          <m:sub>
+            <m:r>
+              <w:rPr>
+                <w:rFonts w:ascii="Cambria Math" w:hAnsi="Cambria Math"/>
+              </w:rPr>
+              <m:t>pt</m:t>
+            </m:r>
+          </m:sub>
+        </m:sSub>
+      </m:oMath>
+      <w:r>
+        <w:rPr>
+          <w:rFonts w:eastAsiaTheme="minorEastAsia"/>
+        </w:rPr>
+        <w:t xml:space="preserve"> </w:t>
+      </w:r>
+      <w:r>
+        <w:rPr>
+          <w:rFonts w:eastAsiaTheme="minorEastAsia"/>
+        </w:rPr>
+        <w:t>are not constants any more.</w:t>
+      </w:r>
+      <w:r>
+        <w:rPr>
+          <w:rFonts w:eastAsiaTheme="minorEastAsia"/>
+        </w:rPr>
+        <w:t xml:space="preserve"> In fact, </w:t>
+      </w:r>
+      <m:oMath>
+        <m:sSub>
+          <m:sSubPr>
+            <m:ctrlPr>
+              <w:rPr>
+                <w:rFonts w:ascii="Cambria Math" w:hAnsi="Cambria Math"/>
+                <w:i/>
+              </w:rPr>
+            </m:ctrlPr>
+          </m:sSubPr>
+          <m:e>
+            <m:r>
+              <w:rPr>
+                <w:rFonts w:ascii="Cambria Math" w:hAnsi="Cambria Math"/>
+              </w:rPr>
+              <m:t>L</m:t>
+            </m:r>
+          </m:e>
+          <m:sub>
+            <m:r>
+              <w:rPr>
+                <w:rFonts w:ascii="Cambria Math" w:hAnsi="Cambria Math"/>
+              </w:rPr>
+              <m:t>on</m:t>
+            </m:r>
+          </m:sub>
+        </m:sSub>
+      </m:oMath>
+      <w:r>
+        <w:rPr>
+          <w:rFonts w:eastAsiaTheme="minorEastAsia"/>
+        </w:rPr>
+        <w:t xml:space="preserve"> changes slightly in our experiments, while</w:t>
+      </w:r>
+      <w:r>
+        <w:rPr>
+          <w:rFonts w:eastAsiaTheme="minorEastAsia"/>
+        </w:rPr>
+        <w:t xml:space="preserve"> </w:t>
+      </w:r>
+      <m:oMath>
+        <m:sSub>
+          <m:sSubPr>
+            <m:ctrlPr>
+              <w:rPr>
+                <w:rFonts w:ascii="Cambria Math" w:hAnsi="Cambria Math"/>
+                <w:i/>
+              </w:rPr>
+            </m:ctrlPr>
+          </m:sSubPr>
+          <m:e>
+            <m:r>
+              <w:rPr>
+                <w:rFonts w:ascii="Cambria Math" w:hAnsi="Cambria Math"/>
+              </w:rPr>
+              <m:t>N</m:t>
+            </m:r>
+          </m:e>
+          <m:sub>
+            <m:r>
+              <w:rPr>
+                <w:rFonts w:ascii="Cambria Math" w:hAnsi="Cambria Math"/>
+              </w:rPr>
+              <m:t>pt</m:t>
+            </m:r>
+          </m:sub>
+        </m:sSub>
+      </m:oMath>
+      <w:r>
+        <w:rPr>
+          <w:rFonts w:eastAsiaTheme="minorEastAsia"/>
+        </w:rPr>
+        <w:t xml:space="preserve"> contributes significantly into the choice of the optimal solution of the complete GSCCP problem.</w:t>
+      </w:r>
     </w:p>
     <w:p>
       <w:pPr>
@@ -2150,7 +2556,31 @@
         <w:rPr>
           <w:lang w:val="es-ES"/>
         </w:rPr>
-        <w:t>In the next section, using a number of model examples, it will be shown that the new algorithms make it possible to obtain optimal solutions for problems of small dimension in a relatively short time compared to the DP algorithm, and also to find effective lower and upper bounds for the optimal solution for problems of large dimension.</w:t>
+        <w:t xml:space="preserve">In the next section, using a number of model examples, </w:t>
+      </w:r>
+      <w:r>
+        <w:rPr>
+          <w:lang w:val="es-ES"/>
+        </w:rPr>
+        <w:t>we</w:t>
+      </w:r>
+      <w:r>
+        <w:rPr>
+          <w:lang w:val="es-ES"/>
+        </w:rPr>
+        <w:t xml:space="preserve"> </w:t>
+      </w:r>
+      <w:r>
+        <w:rPr>
+          <w:lang w:val="es-ES"/>
+        </w:rPr>
+        <w:t>will demonstrate</w:t>
+      </w:r>
+      <w:r>
+        <w:rPr>
+          <w:lang w:val="es-ES"/>
+        </w:rPr>
+        <w:t xml:space="preserve"> that the new algorithms make it possible to obtain optimal solutions for problems of small dimension in a relatively short time compared to the DP algorithm, and also to find effective lower and upper bounds for the optimal solution for problems of large dimension.</w:t>
       </w:r>
     </w:p>
     <w:p>
@@ -2280,7 +2710,11 @@
         <w:pStyle w:val="Text"/>
       </w:pPr>
       <w:r>
-        <w:t xml:space="preserve">To modify set of cutting segments for the nesting plan, two bridges were added, as seen at Fig. 2, yielding 17 parts bounded by 22 contours. Thus, two new complex parts appeared, marked with figures 1 and 2 at Fig. </w:t>
+        <w:t xml:space="preserve">To modify set of cutting segments for the nesting plan, two bridges were added, as seen at Fig. 2, yielding 17 parts </w:t>
+      </w:r>
+      <w:r>
+        <w:lastRenderedPageBreak/>
+        <w:t xml:space="preserve">bounded by 22 contours. Thus, two new complex parts appeared, marked with figures 1 and 2 at Fig. </w:t>
       </w:r>
       <w:r>
         <w:t>3</w:t>
@@ -2301,7 +2735,6 @@
           <w:noProof/>
           <w:lang w:val="ru-RU" w:eastAsia="ru-RU"/>
         </w:rPr>
-        <w:lastRenderedPageBreak/>
         <w:drawing>
           <wp:inline distT="0" distB="0" distL="0" distR="0" wp14:anchorId="1AED2C53" wp14:editId="652E1958">
             <wp:extent cx="2880000" cy="2163600"/>
@@ -3275,6 +3708,7 @@
               </w:rPr>
               <w:t>(</w:t>
             </w:r>
+            <w:proofErr w:type="spellStart"/>
             <w:r>
               <w:rPr>
                 <w:b/>
@@ -3287,7 +3721,15 @@
                 <w:b/>
                 <w:bCs/>
               </w:rPr>
-              <w:t>s)</w:t>
+              <w:t>s</w:t>
+            </w:r>
+            <w:proofErr w:type="spellEnd"/>
+            <w:r>
+              <w:rPr>
+                <w:b/>
+                <w:bCs/>
+              </w:rPr>
+              <w:t>)</w:t>
             </w:r>
           </w:p>
         </w:tc>
@@ -3956,7 +4398,13 @@
         <w:t>5</w:t>
       </w:r>
       <w:r>
-        <w:t xml:space="preserve"> was obtained almost 10 times faster than the DP method. We also note that </w:t>
+        <w:t xml:space="preserve"> was obtained almost 10 times faster than </w:t>
+      </w:r>
+      <w:r>
+        <w:t xml:space="preserve">by </w:t>
+      </w:r>
+      <w:r>
+        <w:t xml:space="preserve">the DP method. We also note that </w:t>
       </w:r>
       <w:r>
         <w:t xml:space="preserve">solutions </w:t>
@@ -4022,7 +4470,15 @@
         <w:pStyle w:val="Bibliografa1"/>
       </w:pPr>
       <w:r>
-        <w:t>Alvarez-Valdes, R., Carravilla, M.A., and Oliveira, J.F.</w:t>
+        <w:t xml:space="preserve">Alvarez-Valdes, R., </w:t>
+      </w:r>
+      <w:proofErr w:type="spellStart"/>
+      <w:r>
+        <w:t>Carravilla</w:t>
+      </w:r>
+      <w:proofErr w:type="spellEnd"/>
+      <w:r>
+        <w:t>, M.A., and Oliveira, J.F.</w:t>
       </w:r>
       <w:r>
         <w:t xml:space="preserve"> </w:t>
@@ -4035,8 +4491,37 @@
       <w:pPr>
         <w:pStyle w:val="Bibliografa1"/>
       </w:pPr>
-      <w:r>
-        <w:t xml:space="preserve">Chentsov, A.G., Chentsov, P.A., Petunin, A.A., and Sesekin, A.N. (2018). Model of megalopolises in the tool path optimisation for CNC plate cutting machines. </w:t>
+      <w:proofErr w:type="spellStart"/>
+      <w:r>
+        <w:t>Chentsov</w:t>
+      </w:r>
+      <w:proofErr w:type="spellEnd"/>
+      <w:r>
+        <w:t xml:space="preserve">, A.G., </w:t>
+      </w:r>
+      <w:proofErr w:type="spellStart"/>
+      <w:r>
+        <w:t>Chentsov</w:t>
+      </w:r>
+      <w:proofErr w:type="spellEnd"/>
+      <w:r>
+        <w:t xml:space="preserve">, P.A., Petunin, A.A., and </w:t>
+      </w:r>
+      <w:proofErr w:type="spellStart"/>
+      <w:r>
+        <w:t>Sesekin</w:t>
+      </w:r>
+      <w:proofErr w:type="spellEnd"/>
+      <w:r>
+        <w:t xml:space="preserve">, A.N. (2018). Model of megalopolises in the tool path </w:t>
+      </w:r>
+      <w:proofErr w:type="spellStart"/>
+      <w:r>
+        <w:t>optimisation</w:t>
+      </w:r>
+      <w:proofErr w:type="spellEnd"/>
+      <w:r>
+        <w:t xml:space="preserve"> for CNC plate cutting machines. </w:t>
       </w:r>
       <w:r>
         <w:rPr>
@@ -4053,8 +4538,13 @@
       <w:pPr>
         <w:pStyle w:val="Bibliografa1"/>
       </w:pPr>
-      <w:r>
-        <w:t xml:space="preserve">Dewil, R., Vansteenwegen, P., and Cattrysse, D. (2015a). </w:t>
+      <w:proofErr w:type="spellStart"/>
+      <w:r>
+        <w:t>Dewil</w:t>
+      </w:r>
+      <w:proofErr w:type="spellEnd"/>
+      <w:r>
+        <w:t xml:space="preserve">, R., Vansteenwegen, P., and Cattrysse, D. (2015a). </w:t>
       </w:r>
       <w:r>
         <w:rPr>
@@ -4090,7 +4580,15 @@
         <w:pStyle w:val="Bibliografa1"/>
       </w:pPr>
       <w:r>
-        <w:t xml:space="preserve">Dewil, R., Vansteenwegen, P., Cattrysse, D., Laguna, M., and Vossen, T. (2015b). An improvement heuristic framework for the laser cutting tool path problem. </w:t>
+        <w:t xml:space="preserve">Dewil, R., Vansteenwegen, P., Cattrysse, D., Laguna, M., and </w:t>
+      </w:r>
+      <w:proofErr w:type="spellStart"/>
+      <w:r>
+        <w:t>Vossen</w:t>
+      </w:r>
+      <w:proofErr w:type="spellEnd"/>
+      <w:r>
+        <w:t xml:space="preserve">, T. (2015b). An improvement heuristic framework for the laser cutting tool path problem. </w:t>
       </w:r>
       <w:r>
         <w:rPr>
@@ -4118,7 +4616,15 @@
         <w:t>European Journal of Operational Research</w:t>
       </w:r>
       <w:r>
-        <w:t>, 84(3), 506–521. doi: 10.1016/0377-2217(95)00019-M.</w:t>
+        <w:t xml:space="preserve">, 84(3), 506–521. </w:t>
+      </w:r>
+      <w:proofErr w:type="spellStart"/>
+      <w:r>
+        <w:t>doi</w:t>
+      </w:r>
+      <w:proofErr w:type="spellEnd"/>
+      <w:r>
+        <w:t>: 10.1016/0377-2217(95)00019-M.</w:t>
       </w:r>
     </w:p>
     <w:p>
@@ -4126,7 +4632,31 @@
         <w:pStyle w:val="Bibliografa1"/>
       </w:pPr>
       <w:r>
-        <w:t xml:space="preserve">Khachay, M., Kudriavtsev, A., and Petunin, A. (2020). PCGLNS: A heuristic solver for the Precedence Constrained Generalized Traveling Salesman Problem. In N. Olenev, Y. Evtushenko, M. Khachay, and V. Malkova (eds.), </w:t>
+        <w:t xml:space="preserve">Khachay, M., </w:t>
+      </w:r>
+      <w:proofErr w:type="spellStart"/>
+      <w:r>
+        <w:t>Kudriavtsev</w:t>
+      </w:r>
+      <w:proofErr w:type="spellEnd"/>
+      <w:r>
+        <w:t xml:space="preserve">, A., and Petunin, A. (2020). PCGLNS: A heuristic solver for the Precedence Constrained Generalized Traveling Salesman Problem. In N. </w:t>
+      </w:r>
+      <w:proofErr w:type="spellStart"/>
+      <w:r>
+        <w:t>Olenev</w:t>
+      </w:r>
+      <w:proofErr w:type="spellEnd"/>
+      <w:r>
+        <w:t xml:space="preserve">, Y. Evtushenko, M. Khachay, and V. </w:t>
+      </w:r>
+      <w:proofErr w:type="spellStart"/>
+      <w:r>
+        <w:t>Malkova</w:t>
+      </w:r>
+      <w:proofErr w:type="spellEnd"/>
+      <w:r>
+        <w:t xml:space="preserve"> (eds.), </w:t>
       </w:r>
       <w:r>
         <w:rPr>
@@ -4154,7 +4684,23 @@
         <w:pStyle w:val="Bibliografa1"/>
       </w:pPr>
       <w:r>
-        <w:t xml:space="preserve">Khachay, M., Ukolov, S., and Petunin, A. (2021). Problem-Specific Branch-and-Bound Algorithms for the Precedence Constrained Generalized Traveling Salesman Problem. In N. Olenev et al. (eds.), </w:t>
+        <w:t xml:space="preserve">Khachay, M., </w:t>
+      </w:r>
+      <w:proofErr w:type="spellStart"/>
+      <w:r>
+        <w:t>Ukolov</w:t>
+      </w:r>
+      <w:proofErr w:type="spellEnd"/>
+      <w:r>
+        <w:t xml:space="preserve">, S., and Petunin, A. (2021). Problem-Specific Branch-and-Bound Algorithms for the Precedence Constrained Generalized Traveling Salesman Problem. In N. </w:t>
+      </w:r>
+      <w:proofErr w:type="spellStart"/>
+      <w:r>
+        <w:t>Olenev</w:t>
+      </w:r>
+      <w:proofErr w:type="spellEnd"/>
+      <w:r>
+        <w:t xml:space="preserve"> et al. (eds.), </w:t>
       </w:r>
       <w:r>
         <w:rPr>
@@ -4189,34 +4735,27 @@
           <w:i/>
           <w:iCs/>
         </w:rPr>
-        <w:t>IFAC-PapersOnLine</w:t>
-      </w:r>
-      <w:r>
-        <w:t>, 52(13), 2662–2667. doi: 10.1016/j.ifacol.2019.11.609.</w:t>
-      </w:r>
-    </w:p>
-    <w:p>
-      <w:pPr>
-        <w:pStyle w:val="Bibliografa1"/>
-      </w:pPr>
-      <w:r>
-        <w:t xml:space="preserve">Petunin, A., Khalyavka, A., Khachay, M., Kudriavtsev, A., Chentsov, P., Polishchuk, E., and Ukolov, S. (2021). Library of Sample Image Instances for the Cutting Path Problem. In </w:t>
-      </w:r>
+        <w:t>IFAC-</w:t>
+      </w:r>
+      <w:proofErr w:type="spellStart"/>
       <w:r>
         <w:rPr>
           <w:i/>
           <w:iCs/>
         </w:rPr>
-        <w:t>Pattern Recognition. ICPR International Workshops and Challenges</w:t>
-      </w:r>
-      <w:r>
-        <w:t>, 227–233. Springer, Cham,</w:t>
-      </w:r>
-      <w:r>
-        <w:t xml:space="preserve"> </w:t>
-      </w:r>
-      <w:r>
-        <w:t>Switzerland. doi:10.1007/978-3-030-68821-9 21.</w:t>
+        <w:t>PapersOnLine</w:t>
+      </w:r>
+      <w:proofErr w:type="spellEnd"/>
+      <w:r>
+        <w:t xml:space="preserve">, 52(13), 2662–2667. </w:t>
+      </w:r>
+      <w:proofErr w:type="spellStart"/>
+      <w:r>
+        <w:t>doi</w:t>
+      </w:r>
+      <w:proofErr w:type="spellEnd"/>
+      <w:r>
+        <w:t>: 10.1016/j.ifacol.2019.11.609.</w:t>
       </w:r>
     </w:p>
     <w:p>
@@ -4224,25 +4763,134 @@
         <w:pStyle w:val="Bibliografa1"/>
       </w:pPr>
       <w:r>
-        <w:t xml:space="preserve">Salman, R., Ekstedt, F., and Damaschke, P. (2020). Branch-and-bound for the Precedence Constrained Generalized Traveling Salesman Problem. </w:t>
+        <w:t xml:space="preserve">Petunin, A., </w:t>
+      </w:r>
+      <w:proofErr w:type="spellStart"/>
+      <w:r>
+        <w:t>Khalyavka</w:t>
+      </w:r>
+      <w:proofErr w:type="spellEnd"/>
+      <w:r>
+        <w:t xml:space="preserve">, A., Khachay, M., </w:t>
+      </w:r>
+      <w:proofErr w:type="spellStart"/>
+      <w:r>
+        <w:t>Kudriavtsev</w:t>
+      </w:r>
+      <w:proofErr w:type="spellEnd"/>
+      <w:r>
+        <w:t xml:space="preserve">, A., </w:t>
+      </w:r>
+      <w:proofErr w:type="spellStart"/>
+      <w:r>
+        <w:t>Chentsov</w:t>
+      </w:r>
+      <w:proofErr w:type="spellEnd"/>
+      <w:r>
+        <w:t xml:space="preserve">, P., </w:t>
+      </w:r>
+      <w:proofErr w:type="spellStart"/>
+      <w:r>
+        <w:t>Polishchuk</w:t>
+      </w:r>
+      <w:proofErr w:type="spellEnd"/>
+      <w:r>
+        <w:t xml:space="preserve">, E., and </w:t>
+      </w:r>
+      <w:proofErr w:type="spellStart"/>
+      <w:r>
+        <w:t>Ukolov</w:t>
+      </w:r>
+      <w:proofErr w:type="spellEnd"/>
+      <w:r>
+        <w:t xml:space="preserve">, S. (2021). Library of Sample Image Instances for the Cutting Path Problem. In </w:t>
       </w:r>
       <w:r>
         <w:rPr>
           <w:i/>
           <w:iCs/>
         </w:rPr>
+        <w:t>Pattern Recognition. ICPR International Workshops and Challenges</w:t>
+      </w:r>
+      <w:r>
+        <w:t>, 227–233. Springer, Cham,</w:t>
+      </w:r>
+      <w:r>
+        <w:t xml:space="preserve"> </w:t>
+      </w:r>
+      <w:r>
+        <w:t>Switzerland. doi:10.1007/978-3-030-68821-9 21.</w:t>
+      </w:r>
+    </w:p>
+    <w:p>
+      <w:pPr>
+        <w:pStyle w:val="Bibliografa1"/>
+      </w:pPr>
+      <w:r>
+        <w:t xml:space="preserve">Salman, R., </w:t>
+      </w:r>
+      <w:proofErr w:type="spellStart"/>
+      <w:r>
+        <w:t>Ekstedt</w:t>
+      </w:r>
+      <w:proofErr w:type="spellEnd"/>
+      <w:r>
+        <w:t xml:space="preserve">, F., and </w:t>
+      </w:r>
+      <w:proofErr w:type="spellStart"/>
+      <w:r>
+        <w:t>Damaschke</w:t>
+      </w:r>
+      <w:proofErr w:type="spellEnd"/>
+      <w:r>
+        <w:t xml:space="preserve">, P. (2020). Branch-and-bound for the Precedence Constrained Generalized Traveling Salesman Problem. </w:t>
+      </w:r>
+      <w:r>
+        <w:rPr>
+          <w:i/>
+          <w:iCs/>
+        </w:rPr>
         <w:t>Operations Research Letters</w:t>
       </w:r>
       <w:r>
-        <w:t>, 48(2), 163–166. doi: 10.1016/j.orl.2020.01.009.</w:t>
+        <w:t xml:space="preserve">, 48(2), 163–166. </w:t>
+      </w:r>
+      <w:proofErr w:type="spellStart"/>
+      <w:r>
+        <w:t>doi</w:t>
+      </w:r>
+      <w:proofErr w:type="spellEnd"/>
+      <w:r>
+        <w:t>: 10.1016/j.orl.2020.01.009.</w:t>
       </w:r>
     </w:p>
     <w:p>
       <w:pPr>
         <w:pStyle w:val="Bibliografa1"/>
       </w:pPr>
-      <w:r>
-        <w:t>Tavaeva, A., Petunin, A., Ukolov, S., and Krotov, V.</w:t>
+      <w:proofErr w:type="spellStart"/>
+      <w:r>
+        <w:t>Tavaeva</w:t>
+      </w:r>
+      <w:proofErr w:type="spellEnd"/>
+      <w:r>
+        <w:t xml:space="preserve">, A., Petunin, A., </w:t>
+      </w:r>
+      <w:proofErr w:type="spellStart"/>
+      <w:r>
+        <w:t>Ukolov</w:t>
+      </w:r>
+      <w:proofErr w:type="spellEnd"/>
+      <w:r>
+        <w:t xml:space="preserve">, S., and </w:t>
+      </w:r>
+      <w:proofErr w:type="spellStart"/>
+      <w:r>
+        <w:t>Krotov</w:t>
+      </w:r>
+      <w:proofErr w:type="spellEnd"/>
+      <w:r>
+        <w:t>, V.</w:t>
       </w:r>
       <w:r>
         <w:t xml:space="preserve"> </w:t>
@@ -5660,7 +6308,7 @@
 </file>
 
 <file path=customXml/itemProps1.xml><?xml version="1.0" encoding="utf-8"?>
-<ds:datastoreItem xmlns:ds="http://schemas.openxmlformats.org/officeDocument/2006/customXml" ds:itemID="{465503B7-1CF4-40AF-8097-A569ECDC3A26}">
+<ds:datastoreItem xmlns:ds="http://schemas.openxmlformats.org/officeDocument/2006/customXml" ds:itemID="{B2027491-1705-44D2-BCA4-521C32805838}">
   <ds:schemaRefs>
     <ds:schemaRef ds:uri="http://schemas.openxmlformats.org/officeDocument/2006/bibliography"/>
   </ds:schemaRefs>

</xml_diff>